<commit_message>
modifi bao cao 2
</commit_message>
<xml_diff>
--- a/bao_cao_2.docx
+++ b/bao_cao_2.docx
@@ -112,7 +112,29 @@
           <w:bCs/>
           <w:szCs w:val="26"/>
         </w:rPr>
-        <w:t>TRƯỜNG ĐẠI HỌC CÔNG NGHIỆP THỰC PHẨM TP.HỒ CHÍ MINH</w:t>
+        <w:t xml:space="preserve">TRƯỜNG ĐẠI HỌC CÔNG NGHIỆP THỰC PHẨM </w:t>
+      </w:r>
+      <w:proofErr w:type="spellStart"/>
+      <w:proofErr w:type="gramStart"/>
+      <w:r>
+        <w:rPr>
+          <w:rFonts w:cs="Times New Roman"/>
+          <w:b/>
+          <w:bCs/>
+          <w:szCs w:val="26"/>
+        </w:rPr>
+        <w:t>TP.HỒ</w:t>
+      </w:r>
+      <w:proofErr w:type="spellEnd"/>
+      <w:proofErr w:type="gramEnd"/>
+      <w:r>
+        <w:rPr>
+          <w:rFonts w:cs="Times New Roman"/>
+          <w:b/>
+          <w:bCs/>
+          <w:szCs w:val="26"/>
+        </w:rPr>
+        <w:t xml:space="preserve"> CHÍ MINH</w:t>
       </w:r>
     </w:p>
     <w:p>
@@ -306,8 +328,21 @@
           <w:sz w:val="32"/>
           <w:szCs w:val="32"/>
         </w:rPr>
-        <w:t>THỰC TẬP REACTJS</w:t>
-      </w:r>
+        <w:t xml:space="preserve">THỰC TẬP </w:t>
+      </w:r>
+      <w:proofErr w:type="spellStart"/>
+      <w:r>
+        <w:rPr>
+          <w:rFonts w:cs="Times New Roman"/>
+          <w:b/>
+          <w:bCs/>
+          <w:color w:val="000000"/>
+          <w:sz w:val="32"/>
+          <w:szCs w:val="32"/>
+        </w:rPr>
+        <w:t>REACTJS</w:t>
+      </w:r>
+      <w:proofErr w:type="spellEnd"/>
     </w:p>
     <w:p>
       <w:pPr>
@@ -499,8 +534,18 @@
           <w:color w:val="000000"/>
           <w:szCs w:val="26"/>
         </w:rPr>
-        <w:t xml:space="preserve"> 09DHTH3</w:t>
-      </w:r>
+        <w:t xml:space="preserve"> </w:t>
+      </w:r>
+      <w:proofErr w:type="spellStart"/>
+      <w:r>
+        <w:rPr>
+          <w:rFonts w:cs="Times New Roman"/>
+          <w:color w:val="000000"/>
+          <w:szCs w:val="26"/>
+        </w:rPr>
+        <w:t>09DHTH3</w:t>
+      </w:r>
+      <w:proofErr w:type="spellEnd"/>
       <w:r>
         <w:rPr>
           <w:rFonts w:cs="Times New Roman"/>
@@ -542,6 +587,7 @@
         </w:sectPr>
       </w:pPr>
     </w:p>
+    <w:bookmarkStart w:id="0" w:name="_Toc90553120"/>
     <w:p>
       <w:pPr>
         <w:spacing w:before="120" w:after="120"/>
@@ -553,7 +599,6 @@
           <w:szCs w:val="26"/>
         </w:rPr>
       </w:pPr>
-      <w:bookmarkStart w:id="0" w:name="_Toc90553120"/>
       <w:r>
         <w:rPr>
           <w:noProof/>
@@ -654,7 +699,29 @@
           <w:bCs/>
           <w:szCs w:val="26"/>
         </w:rPr>
-        <w:t>TRƯỜNG ĐẠI HỌC CÔNG NGHIỆP THỰC PHẨM TP.HỒ CHÍ MINH</w:t>
+        <w:t xml:space="preserve">TRƯỜNG ĐẠI HỌC CÔNG NGHIỆP THỰC PHẨM </w:t>
+      </w:r>
+      <w:proofErr w:type="spellStart"/>
+      <w:proofErr w:type="gramStart"/>
+      <w:r>
+        <w:rPr>
+          <w:rFonts w:cs="Times New Roman"/>
+          <w:b/>
+          <w:bCs/>
+          <w:szCs w:val="26"/>
+        </w:rPr>
+        <w:t>TP.HỒ</w:t>
+      </w:r>
+      <w:proofErr w:type="spellEnd"/>
+      <w:proofErr w:type="gramEnd"/>
+      <w:r>
+        <w:rPr>
+          <w:rFonts w:cs="Times New Roman"/>
+          <w:b/>
+          <w:bCs/>
+          <w:szCs w:val="26"/>
+        </w:rPr>
+        <w:t xml:space="preserve"> CHÍ MINH</w:t>
       </w:r>
     </w:p>
     <w:p>
@@ -848,8 +915,21 @@
           <w:sz w:val="32"/>
           <w:szCs w:val="32"/>
         </w:rPr>
-        <w:t>THỰC TẬP REACTJS</w:t>
-      </w:r>
+        <w:t xml:space="preserve">THỰC TẬP </w:t>
+      </w:r>
+      <w:proofErr w:type="spellStart"/>
+      <w:r>
+        <w:rPr>
+          <w:rFonts w:cs="Times New Roman"/>
+          <w:b/>
+          <w:bCs/>
+          <w:color w:val="000000"/>
+          <w:sz w:val="32"/>
+          <w:szCs w:val="32"/>
+        </w:rPr>
+        <w:t>REACTJS</w:t>
+      </w:r>
+      <w:proofErr w:type="spellEnd"/>
     </w:p>
     <w:p>
       <w:pPr>
@@ -1049,8 +1129,18 @@
           <w:color w:val="000000"/>
           <w:szCs w:val="26"/>
         </w:rPr>
-        <w:t xml:space="preserve"> 09DHTH3</w:t>
-      </w:r>
+        <w:t xml:space="preserve"> </w:t>
+      </w:r>
+      <w:proofErr w:type="spellStart"/>
+      <w:r>
+        <w:rPr>
+          <w:rFonts w:cs="Times New Roman"/>
+          <w:color w:val="000000"/>
+          <w:szCs w:val="26"/>
+        </w:rPr>
+        <w:t>09DHTH3</w:t>
+      </w:r>
+      <w:proofErr w:type="spellEnd"/>
       <w:r>
         <w:rPr>
           <w:rFonts w:cs="Times New Roman"/>
@@ -1119,14 +1209,24 @@
           <w:color w:val="000000"/>
           <w:szCs w:val="26"/>
         </w:rPr>
-        <w:t xml:space="preserve"> TP.HCM</w:t>
-      </w:r>
+        <w:t xml:space="preserve"> </w:t>
+      </w:r>
+      <w:proofErr w:type="spellStart"/>
       <w:r>
         <w:rPr>
           <w:rFonts w:cs="Times New Roman"/>
           <w:color w:val="000000"/>
           <w:szCs w:val="26"/>
         </w:rPr>
+        <w:t>TP.HCM</w:t>
+      </w:r>
+      <w:proofErr w:type="spellEnd"/>
+      <w:r>
+        <w:rPr>
+          <w:rFonts w:cs="Times New Roman"/>
+          <w:color w:val="000000"/>
+          <w:szCs w:val="26"/>
+        </w:rPr>
         <w:t xml:space="preserve"> cho đến nay, em xin chân thành gửi lời cảm ơn chân thành </w:t>
       </w:r>
       <w:r>
@@ -1203,7 +1303,41 @@
           <w:color w:val="000000"/>
           <w:szCs w:val="26"/>
         </w:rPr>
-        <w:t>Em xinh gửi lời cảm ơn đến Công ty TNHH DataDesign Việt Nam và các anh chị Ban Lãnh Đạo công ty đã tạo điều kiện tốt nhất cho em tìm hiểu về thực tiễn làm việc trong doanh nghiệp, đã giúp đỡ và chỉ dạy tận tình để cho em có thể thực hiện tốt công việc và hoàn thành tốt chuyên đề báo cáo thực tập này</w:t>
+        <w:t xml:space="preserve">Em xinh gửi lời cảm ơn đến Công ty </w:t>
+      </w:r>
+      <w:proofErr w:type="spellStart"/>
+      <w:r>
+        <w:rPr>
+          <w:rFonts w:cs="Times New Roman"/>
+          <w:color w:val="000000"/>
+          <w:szCs w:val="26"/>
+        </w:rPr>
+        <w:t>TNHH</w:t>
+      </w:r>
+      <w:proofErr w:type="spellEnd"/>
+      <w:r>
+        <w:rPr>
+          <w:rFonts w:cs="Times New Roman"/>
+          <w:color w:val="000000"/>
+          <w:szCs w:val="26"/>
+        </w:rPr>
+        <w:t xml:space="preserve"> Data</w:t>
+      </w:r>
+      <w:r>
+        <w:rPr>
+          <w:rFonts w:cs="Times New Roman"/>
+          <w:color w:val="000000"/>
+          <w:szCs w:val="26"/>
+        </w:rPr>
+        <w:t xml:space="preserve"> </w:t>
+      </w:r>
+      <w:r>
+        <w:rPr>
+          <w:rFonts w:cs="Times New Roman"/>
+          <w:color w:val="000000"/>
+          <w:szCs w:val="26"/>
+        </w:rPr>
+        <w:t>Design Việt Nam và các anh chị Ban Lãnh Đạo công ty đã tạo điều kiện tốt nhất cho em tìm hiểu về thực tiễn làm việc trong doanh nghiệp, đã giúp đỡ và chỉ dạy tận tình để cho em có thể thực hiện tốt công việc và hoàn thành tốt chuyên đề báo cáo thực tập này</w:t>
       </w:r>
     </w:p>
     <w:p>
@@ -1244,6 +1378,7 @@
           <w:szCs w:val="26"/>
         </w:rPr>
       </w:pPr>
+      <w:proofErr w:type="spellStart"/>
       <w:r>
         <w:rPr>
           <w:rFonts w:cs="Times New Roman"/>
@@ -1269,7 +1404,17 @@
           <w:color w:val="000000"/>
           <w:szCs w:val="26"/>
         </w:rPr>
-        <w:t>HCM, tháng 12 năm 2021</w:t>
+        <w:t>HCM</w:t>
+      </w:r>
+      <w:proofErr w:type="spellEnd"/>
+      <w:r>
+        <w:rPr>
+          <w:rFonts w:cs="Times New Roman"/>
+          <w:i/>
+          <w:color w:val="000000"/>
+          <w:szCs w:val="26"/>
+        </w:rPr>
+        <w:t>, tháng 12 năm 2021</w:t>
       </w:r>
     </w:p>
     <w:p>
@@ -1497,6 +1642,13 @@
     </w:p>
     <w:sdt>
       <w:sdtPr>
+        <w:rPr>
+          <w:rFonts w:ascii="Times New Roman" w:eastAsia="Times New Roman" w:hAnsi="Times New Roman" w:cs="VNI-Times"/>
+          <w:b w:val="0"/>
+          <w:color w:val="auto"/>
+          <w:sz w:val="26"/>
+          <w:szCs w:val="24"/>
+        </w:rPr>
         <w:id w:val="2002236049"/>
         <w:docPartObj>
           <w:docPartGallery w:val="Table of Contents"/>
@@ -1505,12 +1657,8 @@
       </w:sdtPr>
       <w:sdtEndPr>
         <w:rPr>
-          <w:rFonts w:ascii="Times New Roman" w:eastAsia="Times New Roman" w:hAnsi="Times New Roman" w:cs="VNI-Times"/>
           <w:bCs/>
           <w:noProof/>
-          <w:color w:val="auto"/>
-          <w:sz w:val="26"/>
-          <w:szCs w:val="24"/>
         </w:rPr>
       </w:sdtEndPr>
       <w:sdtContent>
@@ -1548,7 +1696,7 @@
           <w:r>
             <w:fldChar w:fldCharType="separate"/>
           </w:r>
-          <w:hyperlink w:anchor="_Toc92224274" w:history="1">
+          <w:hyperlink w:anchor="_Toc92258847" w:history="1">
             <w:r>
               <w:rPr>
                 <w:rStyle w:val="Hyperlink"/>
@@ -1575,7 +1723,7 @@
                 <w:noProof/>
                 <w:webHidden/>
               </w:rPr>
-              <w:instrText xml:space="preserve"> PAGEREF _Toc92224274 \h </w:instrText>
+              <w:instrText xml:space="preserve"> PAGEREF _Toc92258847 \h </w:instrText>
             </w:r>
             <w:r>
               <w:rPr>
@@ -1618,7 +1766,7 @@
               <w:szCs w:val="22"/>
             </w:rPr>
           </w:pPr>
-          <w:hyperlink w:anchor="_Toc92224275" w:history="1">
+          <w:hyperlink w:anchor="_Toc92258848" w:history="1">
             <w:r>
               <w:rPr>
                 <w:rStyle w:val="Hyperlink"/>
@@ -1645,7 +1793,7 @@
                 <w:noProof/>
                 <w:webHidden/>
               </w:rPr>
-              <w:instrText xml:space="preserve"> PAGEREF _Toc92224275 \h </w:instrText>
+              <w:instrText xml:space="preserve"> PAGEREF _Toc92258848 \h </w:instrText>
             </w:r>
             <w:r>
               <w:rPr>
@@ -1688,7 +1836,7 @@
               <w:szCs w:val="22"/>
             </w:rPr>
           </w:pPr>
-          <w:hyperlink w:anchor="_Toc92224276" w:history="1">
+          <w:hyperlink w:anchor="_Toc92258849" w:history="1">
             <w:r>
               <w:rPr>
                 <w:rStyle w:val="Hyperlink"/>
@@ -1715,7 +1863,7 @@
                 <w:noProof/>
                 <w:webHidden/>
               </w:rPr>
-              <w:instrText xml:space="preserve"> PAGEREF _Toc92224276 \h </w:instrText>
+              <w:instrText xml:space="preserve"> PAGEREF _Toc92258849 \h </w:instrText>
             </w:r>
             <w:r>
               <w:rPr>
@@ -1759,7 +1907,7 @@
               <w:szCs w:val="22"/>
             </w:rPr>
           </w:pPr>
-          <w:hyperlink w:anchor="_Toc92224277" w:history="1">
+          <w:hyperlink w:anchor="_Toc92258850" w:history="1">
             <w:r>
               <w:rPr>
                 <w:rStyle w:val="Hyperlink"/>
@@ -1786,7 +1934,7 @@
                 <w:noProof/>
                 <w:webHidden/>
               </w:rPr>
-              <w:instrText xml:space="preserve"> PAGEREF _Toc92224277 \h </w:instrText>
+              <w:instrText xml:space="preserve"> PAGEREF _Toc92258850 \h </w:instrText>
             </w:r>
             <w:r>
               <w:rPr>
@@ -1831,7 +1979,7 @@
               <w:szCs w:val="22"/>
             </w:rPr>
           </w:pPr>
-          <w:hyperlink w:anchor="_Toc92224278" w:history="1">
+          <w:hyperlink w:anchor="_Toc92258851" w:history="1">
             <w:r>
               <w:rPr>
                 <w:rStyle w:val="Hyperlink"/>
@@ -1858,7 +2006,7 @@
                 <w:noProof/>
                 <w:webHidden/>
               </w:rPr>
-              <w:instrText xml:space="preserve"> PAGEREF _Toc92224278 \h </w:instrText>
+              <w:instrText xml:space="preserve"> PAGEREF _Toc92258851 \h </w:instrText>
             </w:r>
             <w:r>
               <w:rPr>
@@ -1903,7 +2051,7 @@
               <w:szCs w:val="22"/>
             </w:rPr>
           </w:pPr>
-          <w:hyperlink w:anchor="_Toc92224279" w:history="1">
+          <w:hyperlink w:anchor="_Toc92258852" w:history="1">
             <w:r>
               <w:rPr>
                 <w:rStyle w:val="Hyperlink"/>
@@ -1945,7 +2093,7 @@
                 <w:noProof/>
                 <w:webHidden/>
               </w:rPr>
-              <w:instrText xml:space="preserve"> PAGEREF _Toc92224279 \h </w:instrText>
+              <w:instrText xml:space="preserve"> PAGEREF _Toc92258852 \h </w:instrText>
             </w:r>
             <w:r>
               <w:rPr>
@@ -1990,7 +2138,7 @@
               <w:szCs w:val="22"/>
             </w:rPr>
           </w:pPr>
-          <w:hyperlink w:anchor="_Toc92224280" w:history="1">
+          <w:hyperlink w:anchor="_Toc92258853" w:history="1">
             <w:r>
               <w:rPr>
                 <w:rStyle w:val="Hyperlink"/>
@@ -2017,7 +2165,7 @@
                 <w:noProof/>
                 <w:webHidden/>
               </w:rPr>
-              <w:instrText xml:space="preserve"> PAGEREF _Toc92224280 \h </w:instrText>
+              <w:instrText xml:space="preserve"> PAGEREF _Toc92258853 \h </w:instrText>
             </w:r>
             <w:r>
               <w:rPr>
@@ -2062,7 +2210,7 @@
               <w:szCs w:val="22"/>
             </w:rPr>
           </w:pPr>
-          <w:hyperlink w:anchor="_Toc92224281" w:history="1">
+          <w:hyperlink w:anchor="_Toc92258854" w:history="1">
             <w:r>
               <w:rPr>
                 <w:rStyle w:val="Hyperlink"/>
@@ -2089,7 +2237,7 @@
                 <w:noProof/>
                 <w:webHidden/>
               </w:rPr>
-              <w:instrText xml:space="preserve"> PAGEREF _Toc92224281 \h </w:instrText>
+              <w:instrText xml:space="preserve"> PAGEREF _Toc92258854 \h </w:instrText>
             </w:r>
             <w:r>
               <w:rPr>
@@ -2133,7 +2281,7 @@
               <w:szCs w:val="22"/>
             </w:rPr>
           </w:pPr>
-          <w:hyperlink w:anchor="_Toc92224282" w:history="1">
+          <w:hyperlink w:anchor="_Toc92258855" w:history="1">
             <w:r>
               <w:rPr>
                 <w:rStyle w:val="Hyperlink"/>
@@ -2160,7 +2308,7 @@
                 <w:noProof/>
                 <w:webHidden/>
               </w:rPr>
-              <w:instrText xml:space="preserve"> PAGEREF _Toc92224282 \h </w:instrText>
+              <w:instrText xml:space="preserve"> PAGEREF _Toc92258855 \h </w:instrText>
             </w:r>
             <w:r>
               <w:rPr>
@@ -2205,7 +2353,7 @@
               <w:szCs w:val="22"/>
             </w:rPr>
           </w:pPr>
-          <w:hyperlink w:anchor="_Toc92224283" w:history="1">
+          <w:hyperlink w:anchor="_Toc92258856" w:history="1">
             <w:r>
               <w:rPr>
                 <w:rStyle w:val="Hyperlink"/>
@@ -2232,7 +2380,7 @@
                 <w:noProof/>
                 <w:webHidden/>
               </w:rPr>
-              <w:instrText xml:space="preserve"> PAGEREF _Toc92224283 \h </w:instrText>
+              <w:instrText xml:space="preserve"> PAGEREF _Toc92258856 \h </w:instrText>
             </w:r>
             <w:r>
               <w:rPr>
@@ -2277,7 +2425,7 @@
               <w:szCs w:val="22"/>
             </w:rPr>
           </w:pPr>
-          <w:hyperlink w:anchor="_Toc92224284" w:history="1">
+          <w:hyperlink w:anchor="_Toc92258857" w:history="1">
             <w:r>
               <w:rPr>
                 <w:rStyle w:val="Hyperlink"/>
@@ -2304,7 +2452,7 @@
                 <w:noProof/>
                 <w:webHidden/>
               </w:rPr>
-              <w:instrText xml:space="preserve"> PAGEREF _Toc92224284 \h </w:instrText>
+              <w:instrText xml:space="preserve"> PAGEREF _Toc92258857 \h </w:instrText>
             </w:r>
             <w:r>
               <w:rPr>
@@ -2347,7 +2495,7 @@
               <w:szCs w:val="22"/>
             </w:rPr>
           </w:pPr>
-          <w:hyperlink w:anchor="_Toc92224285" w:history="1">
+          <w:hyperlink w:anchor="_Toc92258858" w:history="1">
             <w:r>
               <w:rPr>
                 <w:rStyle w:val="Hyperlink"/>
@@ -2374,7 +2522,7 @@
                 <w:noProof/>
                 <w:webHidden/>
               </w:rPr>
-              <w:instrText xml:space="preserve"> PAGEREF _Toc92224285 \h </w:instrText>
+              <w:instrText xml:space="preserve"> PAGEREF _Toc92258858 \h </w:instrText>
             </w:r>
             <w:r>
               <w:rPr>
@@ -2418,7 +2566,7 @@
               <w:szCs w:val="22"/>
             </w:rPr>
           </w:pPr>
-          <w:hyperlink w:anchor="_Toc92224286" w:history="1">
+          <w:hyperlink w:anchor="_Toc92258859" w:history="1">
             <w:r>
               <w:rPr>
                 <w:rStyle w:val="Hyperlink"/>
@@ -2445,7 +2593,7 @@
                 <w:noProof/>
                 <w:webHidden/>
               </w:rPr>
-              <w:instrText xml:space="preserve"> PAGEREF _Toc92224286 \h </w:instrText>
+              <w:instrText xml:space="preserve"> PAGEREF _Toc92258859 \h </w:instrText>
             </w:r>
             <w:r>
               <w:rPr>
@@ -2490,7 +2638,7 @@
               <w:szCs w:val="22"/>
             </w:rPr>
           </w:pPr>
-          <w:hyperlink w:anchor="_Toc92224287" w:history="1">
+          <w:hyperlink w:anchor="_Toc92258860" w:history="1">
             <w:r>
               <w:rPr>
                 <w:rStyle w:val="Hyperlink"/>
@@ -2517,7 +2665,7 @@
                 <w:noProof/>
                 <w:webHidden/>
               </w:rPr>
-              <w:instrText xml:space="preserve"> PAGEREF _Toc92224287 \h </w:instrText>
+              <w:instrText xml:space="preserve"> PAGEREF _Toc92258860 \h </w:instrText>
             </w:r>
             <w:r>
               <w:rPr>
@@ -2562,7 +2710,7 @@
               <w:szCs w:val="22"/>
             </w:rPr>
           </w:pPr>
-          <w:hyperlink w:anchor="_Toc92224288" w:history="1">
+          <w:hyperlink w:anchor="_Toc92258861" w:history="1">
             <w:r>
               <w:rPr>
                 <w:rStyle w:val="Hyperlink"/>
@@ -2589,7 +2737,7 @@
                 <w:noProof/>
                 <w:webHidden/>
               </w:rPr>
-              <w:instrText xml:space="preserve"> PAGEREF _Toc92224288 \h </w:instrText>
+              <w:instrText xml:space="preserve"> PAGEREF _Toc92258861 \h </w:instrText>
             </w:r>
             <w:r>
               <w:rPr>
@@ -2633,7 +2781,7 @@
               <w:szCs w:val="22"/>
             </w:rPr>
           </w:pPr>
-          <w:hyperlink w:anchor="_Toc92224289" w:history="1">
+          <w:hyperlink w:anchor="_Toc92258862" w:history="1">
             <w:r>
               <w:rPr>
                 <w:rStyle w:val="Hyperlink"/>
@@ -2660,7 +2808,7 @@
                 <w:noProof/>
                 <w:webHidden/>
               </w:rPr>
-              <w:instrText xml:space="preserve"> PAGEREF _Toc92224289 \h </w:instrText>
+              <w:instrText xml:space="preserve"> PAGEREF _Toc92258862 \h </w:instrText>
             </w:r>
             <w:r>
               <w:rPr>
@@ -2705,7 +2853,7 @@
               <w:szCs w:val="22"/>
             </w:rPr>
           </w:pPr>
-          <w:hyperlink w:anchor="_Toc92224290" w:history="1">
+          <w:hyperlink w:anchor="_Toc92258863" w:history="1">
             <w:r>
               <w:rPr>
                 <w:rStyle w:val="Hyperlink"/>
@@ -2732,7 +2880,7 @@
                 <w:noProof/>
                 <w:webHidden/>
               </w:rPr>
-              <w:instrText xml:space="preserve"> PAGEREF _Toc92224290 \h </w:instrText>
+              <w:instrText xml:space="preserve"> PAGEREF _Toc92258863 \h </w:instrText>
             </w:r>
             <w:r>
               <w:rPr>
@@ -2777,7 +2925,7 @@
               <w:szCs w:val="22"/>
             </w:rPr>
           </w:pPr>
-          <w:hyperlink w:anchor="_Toc92224291" w:history="1">
+          <w:hyperlink w:anchor="_Toc92258864" w:history="1">
             <w:r>
               <w:rPr>
                 <w:rStyle w:val="Hyperlink"/>
@@ -2804,7 +2952,7 @@
                 <w:noProof/>
                 <w:webHidden/>
               </w:rPr>
-              <w:instrText xml:space="preserve"> PAGEREF _Toc92224291 \h </w:instrText>
+              <w:instrText xml:space="preserve"> PAGEREF _Toc92258864 \h </w:instrText>
             </w:r>
             <w:r>
               <w:rPr>
@@ -2848,7 +2996,7 @@
               <w:szCs w:val="22"/>
             </w:rPr>
           </w:pPr>
-          <w:hyperlink w:anchor="_Toc92224292" w:history="1">
+          <w:hyperlink w:anchor="_Toc92258865" w:history="1">
             <w:r>
               <w:rPr>
                 <w:rStyle w:val="Hyperlink"/>
@@ -2875,7 +3023,7 @@
                 <w:noProof/>
                 <w:webHidden/>
               </w:rPr>
-              <w:instrText xml:space="preserve"> PAGEREF _Toc92224292 \h </w:instrText>
+              <w:instrText xml:space="preserve"> PAGEREF _Toc92258865 \h </w:instrText>
             </w:r>
             <w:r>
               <w:rPr>
@@ -2919,7 +3067,7 @@
               <w:szCs w:val="22"/>
             </w:rPr>
           </w:pPr>
-          <w:hyperlink w:anchor="_Toc92224293" w:history="1">
+          <w:hyperlink w:anchor="_Toc92258866" w:history="1">
             <w:r>
               <w:rPr>
                 <w:rStyle w:val="Hyperlink"/>
@@ -2946,7 +3094,7 @@
                 <w:noProof/>
                 <w:webHidden/>
               </w:rPr>
-              <w:instrText xml:space="preserve"> PAGEREF _Toc92224293 \h </w:instrText>
+              <w:instrText xml:space="preserve"> PAGEREF _Toc92258866 \h </w:instrText>
             </w:r>
             <w:r>
               <w:rPr>
@@ -2991,13 +3139,13 @@
               <w:szCs w:val="22"/>
             </w:rPr>
           </w:pPr>
-          <w:hyperlink w:anchor="_Toc92224294" w:history="1">
+          <w:hyperlink w:anchor="_Toc92258867" w:history="1">
             <w:r>
               <w:rPr>
                 <w:rStyle w:val="Hyperlink"/>
                 <w:noProof/>
               </w:rPr>
-              <w:t>2.4.1 Thư viện ReactJs</w:t>
+              <w:t>2.4.1 (SPA) Single Page Application</w:t>
             </w:r>
             <w:r>
               <w:rPr>
@@ -3018,7 +3166,7 @@
                 <w:noProof/>
                 <w:webHidden/>
               </w:rPr>
-              <w:instrText xml:space="preserve"> PAGEREF _Toc92224294 \h </w:instrText>
+              <w:instrText xml:space="preserve"> PAGEREF _Toc92258867 \h </w:instrText>
             </w:r>
             <w:r>
               <w:rPr>
@@ -3063,13 +3211,13 @@
               <w:szCs w:val="22"/>
             </w:rPr>
           </w:pPr>
-          <w:hyperlink w:anchor="_Toc92224295" w:history="1">
+          <w:hyperlink w:anchor="_Toc92258868" w:history="1">
             <w:r>
               <w:rPr>
                 <w:rStyle w:val="Hyperlink"/>
                 <w:noProof/>
               </w:rPr>
-              <w:t>2.4.2 ReduxJs</w:t>
+              <w:t>2.4.2 Thư viện ReactJs</w:t>
             </w:r>
             <w:r>
               <w:rPr>
@@ -3090,7 +3238,7 @@
                 <w:noProof/>
                 <w:webHidden/>
               </w:rPr>
-              <w:instrText xml:space="preserve"> PAGEREF _Toc92224295 \h </w:instrText>
+              <w:instrText xml:space="preserve"> PAGEREF _Toc92258868 \h </w:instrText>
             </w:r>
             <w:r>
               <w:rPr>
@@ -3110,7 +3258,7 @@
                 <w:noProof/>
                 <w:webHidden/>
               </w:rPr>
-              <w:t>10</w:t>
+              <w:t>11</w:t>
             </w:r>
             <w:r>
               <w:rPr>
@@ -3135,13 +3283,13 @@
               <w:szCs w:val="22"/>
             </w:rPr>
           </w:pPr>
-          <w:hyperlink w:anchor="_Toc92224296" w:history="1">
+          <w:hyperlink w:anchor="_Toc92258869" w:history="1">
             <w:r>
               <w:rPr>
                 <w:rStyle w:val="Hyperlink"/>
                 <w:noProof/>
               </w:rPr>
-              <w:t>2.4.3 Material-UI</w:t>
+              <w:t>2.4.3 ReduxJs</w:t>
             </w:r>
             <w:r>
               <w:rPr>
@@ -3162,7 +3310,7 @@
                 <w:noProof/>
                 <w:webHidden/>
               </w:rPr>
-              <w:instrText xml:space="preserve"> PAGEREF _Toc92224296 \h </w:instrText>
+              <w:instrText xml:space="preserve"> PAGEREF _Toc92258869 \h </w:instrText>
             </w:r>
             <w:r>
               <w:rPr>
@@ -3183,6 +3331,78 @@
                 <w:webHidden/>
               </w:rPr>
               <w:t>11</w:t>
+            </w:r>
+            <w:r>
+              <w:rPr>
+                <w:noProof/>
+                <w:webHidden/>
+              </w:rPr>
+              <w:fldChar w:fldCharType="end"/>
+            </w:r>
+          </w:hyperlink>
+        </w:p>
+        <w:p>
+          <w:pPr>
+            <w:pStyle w:val="TOC3"/>
+            <w:tabs>
+              <w:tab w:val="right" w:leader="dot" w:pos="9350"/>
+            </w:tabs>
+            <w:rPr>
+              <w:rFonts w:asciiTheme="minorHAnsi" w:eastAsiaTheme="minorEastAsia" w:hAnsiTheme="minorHAnsi" w:cstheme="minorBidi"/>
+              <w:iCs w:val="0"/>
+              <w:noProof/>
+              <w:sz w:val="22"/>
+              <w:szCs w:val="22"/>
+            </w:rPr>
+          </w:pPr>
+          <w:hyperlink w:anchor="_Toc92258870" w:history="1">
+            <w:r>
+              <w:rPr>
+                <w:rStyle w:val="Hyperlink"/>
+                <w:noProof/>
+              </w:rPr>
+              <w:t>2.4.4 Material-UI</w:t>
+            </w:r>
+            <w:r>
+              <w:rPr>
+                <w:noProof/>
+                <w:webHidden/>
+              </w:rPr>
+              <w:tab/>
+            </w:r>
+            <w:r>
+              <w:rPr>
+                <w:noProof/>
+                <w:webHidden/>
+              </w:rPr>
+              <w:fldChar w:fldCharType="begin"/>
+            </w:r>
+            <w:r>
+              <w:rPr>
+                <w:noProof/>
+                <w:webHidden/>
+              </w:rPr>
+              <w:instrText xml:space="preserve"> PAGEREF _Toc92258870 \h </w:instrText>
+            </w:r>
+            <w:r>
+              <w:rPr>
+                <w:noProof/>
+                <w:webHidden/>
+              </w:rPr>
+            </w:r>
+            <w:r>
+              <w:rPr>
+                <w:noProof/>
+                <w:webHidden/>
+              </w:rPr>
+              <w:fldChar w:fldCharType="separate"/>
+            </w:r>
+            <w:r>
+              <w:rPr>
+                <w:noProof/>
+                <w:webHidden/>
+              </w:rPr>
+              <w:t>12</w:t>
             </w:r>
             <w:r>
               <w:rPr>
@@ -3205,7 +3425,7 @@
               <w:szCs w:val="22"/>
             </w:rPr>
           </w:pPr>
-          <w:hyperlink w:anchor="_Toc92224297" w:history="1">
+          <w:hyperlink w:anchor="_Toc92258871" w:history="1">
             <w:r>
               <w:rPr>
                 <w:rStyle w:val="Hyperlink"/>
@@ -3232,7 +3452,7 @@
                 <w:noProof/>
                 <w:webHidden/>
               </w:rPr>
-              <w:instrText xml:space="preserve"> PAGEREF _Toc92224297 \h </w:instrText>
+              <w:instrText xml:space="preserve"> PAGEREF _Toc92258871 \h </w:instrText>
             </w:r>
             <w:r>
               <w:rPr>
@@ -3252,7 +3472,7 @@
                 <w:noProof/>
                 <w:webHidden/>
               </w:rPr>
-              <w:t>12</w:t>
+              <w:t>13</w:t>
             </w:r>
             <w:r>
               <w:rPr>
@@ -3276,7 +3496,7 @@
               <w:szCs w:val="22"/>
             </w:rPr>
           </w:pPr>
-          <w:hyperlink w:anchor="_Toc92224298" w:history="1">
+          <w:hyperlink w:anchor="_Toc92258872" w:history="1">
             <w:r>
               <w:rPr>
                 <w:rStyle w:val="Hyperlink"/>
@@ -3303,7 +3523,7 @@
                 <w:noProof/>
                 <w:webHidden/>
               </w:rPr>
-              <w:instrText xml:space="preserve"> PAGEREF _Toc92224298 \h </w:instrText>
+              <w:instrText xml:space="preserve"> PAGEREF _Toc92258872 \h </w:instrText>
             </w:r>
             <w:r>
               <w:rPr>
@@ -3323,7 +3543,7 @@
                 <w:noProof/>
                 <w:webHidden/>
               </w:rPr>
-              <w:t>12</w:t>
+              <w:t>13</w:t>
             </w:r>
             <w:r>
               <w:rPr>
@@ -3347,7 +3567,7 @@
               <w:szCs w:val="22"/>
             </w:rPr>
           </w:pPr>
-          <w:hyperlink w:anchor="_Toc92224299" w:history="1">
+          <w:hyperlink w:anchor="_Toc92258873" w:history="1">
             <w:r>
               <w:rPr>
                 <w:rStyle w:val="Hyperlink"/>
@@ -3374,7 +3594,7 @@
                 <w:noProof/>
                 <w:webHidden/>
               </w:rPr>
-              <w:instrText xml:space="preserve"> PAGEREF _Toc92224299 \h </w:instrText>
+              <w:instrText xml:space="preserve"> PAGEREF _Toc92258873 \h </w:instrText>
             </w:r>
             <w:r>
               <w:rPr>
@@ -3394,7 +3614,7 @@
                 <w:noProof/>
                 <w:webHidden/>
               </w:rPr>
-              <w:t>12</w:t>
+              <w:t>13</w:t>
             </w:r>
             <w:r>
               <w:rPr>
@@ -3418,7 +3638,7 @@
               <w:szCs w:val="22"/>
             </w:rPr>
           </w:pPr>
-          <w:hyperlink w:anchor="_Toc92224300" w:history="1">
+          <w:hyperlink w:anchor="_Toc92258874" w:history="1">
             <w:r>
               <w:rPr>
                 <w:rStyle w:val="Hyperlink"/>
@@ -3445,7 +3665,7 @@
                 <w:noProof/>
                 <w:webHidden/>
               </w:rPr>
-              <w:instrText xml:space="preserve"> PAGEREF _Toc92224300 \h </w:instrText>
+              <w:instrText xml:space="preserve"> PAGEREF _Toc92258874 \h </w:instrText>
             </w:r>
             <w:r>
               <w:rPr>
@@ -3465,7 +3685,7 @@
                 <w:noProof/>
                 <w:webHidden/>
               </w:rPr>
-              <w:t>12</w:t>
+              <w:t>13</w:t>
             </w:r>
             <w:r>
               <w:rPr>
@@ -3488,7 +3708,7 @@
               <w:szCs w:val="22"/>
             </w:rPr>
           </w:pPr>
-          <w:hyperlink w:anchor="_Toc92224301" w:history="1">
+          <w:hyperlink w:anchor="_Toc92258875" w:history="1">
             <w:r>
               <w:rPr>
                 <w:rStyle w:val="Hyperlink"/>
@@ -3515,7 +3735,7 @@
                 <w:noProof/>
                 <w:webHidden/>
               </w:rPr>
-              <w:instrText xml:space="preserve"> PAGEREF _Toc92224301 \h </w:instrText>
+              <w:instrText xml:space="preserve"> PAGEREF _Toc92258875 \h </w:instrText>
             </w:r>
             <w:r>
               <w:rPr>
@@ -3535,7 +3755,7 @@
                 <w:noProof/>
                 <w:webHidden/>
               </w:rPr>
-              <w:t>13</w:t>
+              <w:t>14</w:t>
             </w:r>
             <w:r>
               <w:rPr>
@@ -3559,7 +3779,7 @@
               <w:szCs w:val="22"/>
             </w:rPr>
           </w:pPr>
-          <w:hyperlink w:anchor="_Toc92224302" w:history="1">
+          <w:hyperlink w:anchor="_Toc92258876" w:history="1">
             <w:r>
               <w:rPr>
                 <w:rStyle w:val="Hyperlink"/>
@@ -3586,7 +3806,7 @@
                 <w:noProof/>
                 <w:webHidden/>
               </w:rPr>
-              <w:instrText xml:space="preserve"> PAGEREF _Toc92224302 \h </w:instrText>
+              <w:instrText xml:space="preserve"> PAGEREF _Toc92258876 \h </w:instrText>
             </w:r>
             <w:r>
               <w:rPr>
@@ -3606,7 +3826,7 @@
                 <w:noProof/>
                 <w:webHidden/>
               </w:rPr>
-              <w:t>13</w:t>
+              <w:t>14</w:t>
             </w:r>
             <w:r>
               <w:rPr>
@@ -3630,7 +3850,7 @@
               <w:szCs w:val="22"/>
             </w:rPr>
           </w:pPr>
-          <w:hyperlink w:anchor="_Toc92224303" w:history="1">
+          <w:hyperlink w:anchor="_Toc92258877" w:history="1">
             <w:r>
               <w:rPr>
                 <w:rStyle w:val="Hyperlink"/>
@@ -3657,7 +3877,7 @@
                 <w:noProof/>
                 <w:webHidden/>
               </w:rPr>
-              <w:instrText xml:space="preserve"> PAGEREF _Toc92224303 \h </w:instrText>
+              <w:instrText xml:space="preserve"> PAGEREF _Toc92258877 \h </w:instrText>
             </w:r>
             <w:r>
               <w:rPr>
@@ -3677,7 +3897,7 @@
                 <w:noProof/>
                 <w:webHidden/>
               </w:rPr>
-              <w:t>13</w:t>
+              <w:t>14</w:t>
             </w:r>
             <w:r>
               <w:rPr>
@@ -3701,7 +3921,7 @@
               <w:szCs w:val="22"/>
             </w:rPr>
           </w:pPr>
-          <w:hyperlink w:anchor="_Toc92224304" w:history="1">
+          <w:hyperlink w:anchor="_Toc92258878" w:history="1">
             <w:r>
               <w:rPr>
                 <w:rStyle w:val="Hyperlink"/>
@@ -3728,7 +3948,7 @@
                 <w:noProof/>
                 <w:webHidden/>
               </w:rPr>
-              <w:instrText xml:space="preserve"> PAGEREF _Toc92224304 \h </w:instrText>
+              <w:instrText xml:space="preserve"> PAGEREF _Toc92258878 \h </w:instrText>
             </w:r>
             <w:r>
               <w:rPr>
@@ -3748,7 +3968,7 @@
                 <w:noProof/>
                 <w:webHidden/>
               </w:rPr>
-              <w:t>13</w:t>
+              <w:t>14</w:t>
             </w:r>
             <w:r>
               <w:rPr>
@@ -3771,7 +3991,7 @@
               <w:szCs w:val="22"/>
             </w:rPr>
           </w:pPr>
-          <w:hyperlink w:anchor="_Toc92224305" w:history="1">
+          <w:hyperlink w:anchor="_Toc92258879" w:history="1">
             <w:r>
               <w:rPr>
                 <w:rStyle w:val="Hyperlink"/>
@@ -3798,7 +4018,7 @@
                 <w:noProof/>
                 <w:webHidden/>
               </w:rPr>
-              <w:instrText xml:space="preserve"> PAGEREF _Toc92224305 \h </w:instrText>
+              <w:instrText xml:space="preserve"> PAGEREF _Toc92258879 \h </w:instrText>
             </w:r>
             <w:r>
               <w:rPr>
@@ -3818,7 +4038,7 @@
                 <w:noProof/>
                 <w:webHidden/>
               </w:rPr>
-              <w:t>14</w:t>
+              <w:t>15</w:t>
             </w:r>
             <w:r>
               <w:rPr>
@@ -3867,7 +4087,7 @@
         </w:rPr>
       </w:pPr>
       <w:bookmarkStart w:id="1" w:name="_Toc92053538"/>
-      <w:bookmarkStart w:id="2" w:name="_Toc92224274"/>
+      <w:bookmarkStart w:id="2" w:name="_Toc92258847"/>
       <w:r>
         <w:lastRenderedPageBreak/>
         <w:t>DANH SÁCH CÁC BẢNG SỬ DỤNG</w:t>
@@ -4072,6 +4292,8 @@
           <w:szCs w:val="28"/>
         </w:rPr>
       </w:pPr>
+      <w:bookmarkStart w:id="3" w:name="_GoBack"/>
+      <w:bookmarkEnd w:id="3"/>
       <w:r>
         <w:rPr>
           <w:b/>
@@ -4088,8 +4310,8 @@
         </w:numPr>
         <w:jc w:val="center"/>
       </w:pPr>
-      <w:bookmarkStart w:id="3" w:name="_Toc92053539"/>
-      <w:bookmarkStart w:id="4" w:name="_Toc92224275"/>
+      <w:bookmarkStart w:id="4" w:name="_Toc92053539"/>
+      <w:bookmarkStart w:id="5" w:name="_Toc92258848"/>
       <w:r>
         <w:lastRenderedPageBreak/>
         <w:t>DANH SÁCH HÌNH ẢNH SỬ DỤ</w:t>
@@ -4097,8 +4319,8 @@
       <w:r>
         <w:t>NG</w:t>
       </w:r>
-      <w:bookmarkEnd w:id="3"/>
       <w:bookmarkEnd w:id="4"/>
+      <w:bookmarkEnd w:id="5"/>
     </w:p>
     <w:p>
       <w:pPr>
@@ -4388,36 +4610,36 @@
       <w:pPr>
         <w:pStyle w:val="Heading1"/>
       </w:pPr>
-      <w:bookmarkStart w:id="5" w:name="_Toc90553121"/>
-      <w:bookmarkStart w:id="6" w:name="_Toc92053540"/>
-      <w:bookmarkStart w:id="7" w:name="_Toc92224276"/>
+      <w:bookmarkStart w:id="6" w:name="_Toc90553121"/>
+      <w:bookmarkStart w:id="7" w:name="_Toc92053540"/>
+      <w:bookmarkStart w:id="8" w:name="_Toc92258849"/>
       <w:r>
         <w:lastRenderedPageBreak/>
         <w:t>GIỚI THIỆU CHUNG ĐƠN VỊ THỰC TẬP</w:t>
       </w:r>
-      <w:bookmarkEnd w:id="5"/>
+      <w:bookmarkEnd w:id="6"/>
       <w:r>
         <w:t xml:space="preserve"> CÔNG TY TRÁCH NHIỆM </w:t>
       </w:r>
       <w:r>
         <w:t>HỮU HẠN DATA DESIGN VIỆT NAM VÀ VỊ TRÍ THỰC TẬP</w:t>
       </w:r>
-      <w:bookmarkEnd w:id="6"/>
       <w:bookmarkEnd w:id="7"/>
+      <w:bookmarkEnd w:id="8"/>
     </w:p>
     <w:p>
       <w:pPr>
         <w:pStyle w:val="Heading2"/>
       </w:pPr>
-      <w:bookmarkStart w:id="8" w:name="_Toc90553122"/>
-      <w:bookmarkStart w:id="9" w:name="_Toc92053541"/>
-      <w:bookmarkStart w:id="10" w:name="_Toc92224277"/>
+      <w:bookmarkStart w:id="9" w:name="_Toc90553122"/>
+      <w:bookmarkStart w:id="10" w:name="_Toc92053541"/>
+      <w:bookmarkStart w:id="11" w:name="_Toc92258850"/>
       <w:r>
         <w:t>Thông tin về đơn vị thực tập:</w:t>
       </w:r>
-      <w:bookmarkEnd w:id="8"/>
       <w:bookmarkEnd w:id="9"/>
       <w:bookmarkEnd w:id="10"/>
+      <w:bookmarkEnd w:id="11"/>
       <w:r>
         <w:t xml:space="preserve"> </w:t>
       </w:r>
@@ -4426,13 +4648,13 @@
       <w:pPr>
         <w:pStyle w:val="Heading3"/>
       </w:pPr>
-      <w:bookmarkStart w:id="11" w:name="_Toc92053542"/>
-      <w:bookmarkStart w:id="12" w:name="_Toc92224278"/>
+      <w:bookmarkStart w:id="12" w:name="_Toc92053542"/>
+      <w:bookmarkStart w:id="13" w:name="_Toc92258851"/>
       <w:r>
         <w:t>Quá trình hình thành và phát triển</w:t>
       </w:r>
-      <w:bookmarkEnd w:id="11"/>
       <w:bookmarkEnd w:id="12"/>
+      <w:bookmarkEnd w:id="13"/>
     </w:p>
     <w:p>
       <w:r>
@@ -4442,7 +4664,15 @@
         <w:tab/>
       </w:r>
       <w:r>
-        <w:t>Trong bối cảnh nền kinh tế mở phát triển toàn cầu, giải pháp công nghệ ngày càng phát triển, nhằm đáp ứng nhu cầu và bắt kịp xu hướng thế giới. Công ty TNHH Data Design Việt Nam đã được thành lập ngày 12/05/2005 theo Giấy kinh doanh số 0303758459.</w:t>
+        <w:t xml:space="preserve">Trong bối cảnh nền kinh tế mở phát triển toàn cầu, giải pháp công nghệ ngày càng phát triển, nhằm đáp ứng nhu cầu và bắt kịp xu hướng thế giới. Công ty </w:t>
+      </w:r>
+      <w:proofErr w:type="spellStart"/>
+      <w:r>
+        <w:t>TNHH</w:t>
+      </w:r>
+      <w:proofErr w:type="spellEnd"/>
+      <w:r>
+        <w:t xml:space="preserve"> Data Design Việt Nam đã được thành lập ngày 12/05/2005 theo Giấy kinh doanh số 0303758459.</w:t>
       </w:r>
     </w:p>
     <w:p/>
@@ -4458,7 +4688,7 @@
           <w:szCs w:val="26"/>
         </w:rPr>
         <w:drawing>
-          <wp:inline distT="0" distB="0" distL="0" distR="0" wp14:anchorId="24C2A25B" wp14:editId="59DB55D9">
+          <wp:inline distT="0" distB="0" distL="0" distR="0" wp14:anchorId="49FFB1D4" wp14:editId="7155E2A3">
             <wp:extent cx="3025140" cy="2171700"/>
             <wp:effectExtent l="0" t="0" r="3810" b="0"/>
             <wp:docPr id="1" name="Picture 1"/>
@@ -4506,49 +4736,29 @@
       <w:pPr>
         <w:pStyle w:val="Caption"/>
       </w:pPr>
-      <w:bookmarkStart w:id="13" w:name="_Toc92226715"/>
+      <w:bookmarkStart w:id="14" w:name="_Toc92226715"/>
       <w:r>
         <w:t xml:space="preserve">Hình </w:t>
       </w:r>
-      <w:r>
-        <w:fldChar w:fldCharType="begin"/>
-      </w:r>
-      <w:r>
-        <w:instrText xml:space="preserve"> STYLEREF 1 \s </w:instrText>
-      </w:r>
-      <w:r>
-        <w:fldChar w:fldCharType="separate"/>
-      </w:r>
-      <w:r>
-        <w:rPr>
-          <w:noProof/>
-        </w:rPr>
-        <w:t>1</w:t>
-      </w:r>
-      <w:r>
-        <w:fldChar w:fldCharType="end"/>
-      </w:r>
+      <w:fldSimple w:instr=" STYLEREF 1 \s ">
+        <w:r>
+          <w:rPr>
+            <w:noProof/>
+          </w:rPr>
+          <w:t>1</w:t>
+        </w:r>
+      </w:fldSimple>
       <w:r>
         <w:t>.</w:t>
       </w:r>
-      <w:r>
-        <w:fldChar w:fldCharType="begin"/>
-      </w:r>
-      <w:r>
-        <w:instrText xml:space="preserve"> SEQ Hình \* ARABIC \s 1 </w:instrText>
-      </w:r>
-      <w:r>
-        <w:fldChar w:fldCharType="separate"/>
-      </w:r>
-      <w:r>
-        <w:rPr>
-          <w:noProof/>
-        </w:rPr>
-        <w:t>1</w:t>
-      </w:r>
-      <w:r>
-        <w:fldChar w:fldCharType="end"/>
-      </w:r>
+      <w:fldSimple w:instr=" SEQ Hình \* ARABIC \s 1 ">
+        <w:r>
+          <w:rPr>
+            <w:noProof/>
+          </w:rPr>
+          <w:t>1</w:t>
+        </w:r>
+      </w:fldSimple>
       <w:r>
         <w:t xml:space="preserve">: </w:t>
       </w:r>
@@ -4557,9 +4767,25 @@
           <w:b w:val="0"/>
           <w:i/>
         </w:rPr>
-        <w:t>Logo công ty TNHH Data Design</w:t>
-      </w:r>
-      <w:bookmarkEnd w:id="13"/>
+        <w:t xml:space="preserve">Logo công ty </w:t>
+      </w:r>
+      <w:proofErr w:type="spellStart"/>
+      <w:r>
+        <w:rPr>
+          <w:b w:val="0"/>
+          <w:i/>
+        </w:rPr>
+        <w:t>TNHH</w:t>
+      </w:r>
+      <w:proofErr w:type="spellEnd"/>
+      <w:r>
+        <w:rPr>
+          <w:b w:val="0"/>
+          <w:i/>
+        </w:rPr>
+        <w:t xml:space="preserve"> Data Design</w:t>
+      </w:r>
+      <w:bookmarkEnd w:id="14"/>
     </w:p>
     <w:p>
       <w:pPr>
@@ -4579,7 +4805,23 @@
           <w:rFonts w:cs="Times New Roman"/>
           <w:szCs w:val="26"/>
         </w:rPr>
-        <w:t>Tên giao dịch Tiếng Việt: CÔNG TY TNHH DATA DESIGN VIỆT NAM</w:t>
+        <w:t xml:space="preserve">Tên giao dịch Tiếng Việt: CÔNG TY </w:t>
+      </w:r>
+      <w:proofErr w:type="spellStart"/>
+      <w:r>
+        <w:rPr>
+          <w:rFonts w:cs="Times New Roman"/>
+          <w:szCs w:val="26"/>
+        </w:rPr>
+        <w:t>TNHH</w:t>
+      </w:r>
+      <w:proofErr w:type="spellEnd"/>
+      <w:r>
+        <w:rPr>
+          <w:rFonts w:cs="Times New Roman"/>
+          <w:szCs w:val="26"/>
+        </w:rPr>
+        <w:t xml:space="preserve"> DATA DESIGN VIỆT NAM</w:t>
       </w:r>
     </w:p>
     <w:p>
@@ -4600,7 +4842,23 @@
           <w:rFonts w:cs="Times New Roman"/>
           <w:szCs w:val="26"/>
         </w:rPr>
-        <w:t>Tên giao dịch quốc tế: Data design VietNam Limited Company</w:t>
+        <w:t xml:space="preserve">Tên giao dịch quốc tế: Data design </w:t>
+      </w:r>
+      <w:proofErr w:type="spellStart"/>
+      <w:r>
+        <w:rPr>
+          <w:rFonts w:cs="Times New Roman"/>
+          <w:szCs w:val="26"/>
+        </w:rPr>
+        <w:t>VietNam</w:t>
+      </w:r>
+      <w:proofErr w:type="spellEnd"/>
+      <w:r>
+        <w:rPr>
+          <w:rFonts w:cs="Times New Roman"/>
+          <w:szCs w:val="26"/>
+        </w:rPr>
+        <w:t xml:space="preserve"> Limited Company</w:t>
       </w:r>
     </w:p>
     <w:p>
@@ -4621,8 +4879,35 @@
           <w:rFonts w:cs="Times New Roman"/>
           <w:szCs w:val="26"/>
         </w:rPr>
-        <w:t>Tên viết tắt: DataDesign Co.,Ltd</w:t>
-      </w:r>
+        <w:t xml:space="preserve">Tên viết tắt: </w:t>
+      </w:r>
+      <w:proofErr w:type="spellStart"/>
+      <w:r>
+        <w:rPr>
+          <w:rFonts w:cs="Times New Roman"/>
+          <w:szCs w:val="26"/>
+        </w:rPr>
+        <w:t>DataDesign</w:t>
+      </w:r>
+      <w:proofErr w:type="spellEnd"/>
+      <w:r>
+        <w:rPr>
+          <w:rFonts w:cs="Times New Roman"/>
+          <w:szCs w:val="26"/>
+        </w:rPr>
+        <w:t xml:space="preserve"> </w:t>
+      </w:r>
+      <w:proofErr w:type="spellStart"/>
+      <w:proofErr w:type="gramStart"/>
+      <w:r>
+        <w:rPr>
+          <w:rFonts w:cs="Times New Roman"/>
+          <w:szCs w:val="26"/>
+        </w:rPr>
+        <w:t>Co.,Ltd</w:t>
+      </w:r>
+      <w:proofErr w:type="spellEnd"/>
+      <w:proofErr w:type="gramEnd"/>
     </w:p>
     <w:p>
       <w:pPr>
@@ -4642,8 +4927,65 @@
           <w:rFonts w:cs="Times New Roman"/>
           <w:szCs w:val="26"/>
         </w:rPr>
-        <w:t>Địa chỉ: Tòa nhà Seetpa, 19A Cộng Hòa, Phường 12, quận Tân Bình, TP.HCM</w:t>
-      </w:r>
+        <w:t xml:space="preserve">Địa chỉ: </w:t>
+      </w:r>
+      <w:proofErr w:type="spellStart"/>
+      <w:r>
+        <w:rPr>
+          <w:rFonts w:cs="Times New Roman"/>
+          <w:szCs w:val="26"/>
+        </w:rPr>
+        <w:t>Tòa</w:t>
+      </w:r>
+      <w:proofErr w:type="spellEnd"/>
+      <w:r>
+        <w:rPr>
+          <w:rFonts w:cs="Times New Roman"/>
+          <w:szCs w:val="26"/>
+        </w:rPr>
+        <w:t xml:space="preserve"> nhà </w:t>
+      </w:r>
+      <w:proofErr w:type="spellStart"/>
+      <w:r>
+        <w:rPr>
+          <w:rFonts w:cs="Times New Roman"/>
+          <w:szCs w:val="26"/>
+        </w:rPr>
+        <w:t>Seetpa</w:t>
+      </w:r>
+      <w:proofErr w:type="spellEnd"/>
+      <w:r>
+        <w:rPr>
+          <w:rFonts w:cs="Times New Roman"/>
+          <w:szCs w:val="26"/>
+        </w:rPr>
+        <w:t xml:space="preserve">, </w:t>
+      </w:r>
+      <w:proofErr w:type="spellStart"/>
+      <w:r>
+        <w:rPr>
+          <w:rFonts w:cs="Times New Roman"/>
+          <w:szCs w:val="26"/>
+        </w:rPr>
+        <w:t>19A</w:t>
+      </w:r>
+      <w:proofErr w:type="spellEnd"/>
+      <w:r>
+        <w:rPr>
+          <w:rFonts w:cs="Times New Roman"/>
+          <w:szCs w:val="26"/>
+        </w:rPr>
+        <w:t xml:space="preserve"> Cộng Hòa, Phường 12, quận Tân Bình, </w:t>
+      </w:r>
+      <w:proofErr w:type="spellStart"/>
+      <w:r>
+        <w:rPr>
+          <w:rFonts w:cs="Times New Roman"/>
+          <w:szCs w:val="26"/>
+        </w:rPr>
+        <w:t>TP.HCM</w:t>
+      </w:r>
+      <w:proofErr w:type="spellEnd"/>
     </w:p>
     <w:p>
       <w:pPr>
@@ -4711,6 +5053,7 @@
         <w:t xml:space="preserve">Email: </w:t>
       </w:r>
       <w:hyperlink r:id="rId14" w:history="1">
+        <w:proofErr w:type="spellStart"/>
         <w:r>
           <w:rPr>
             <w:rStyle w:val="Hyperlink"/>
@@ -4719,6 +5062,7 @@
           </w:rPr>
           <w:t>sales-ddv@datadesign.vn</w:t>
         </w:r>
+        <w:proofErr w:type="spellEnd"/>
       </w:hyperlink>
     </w:p>
     <w:p>
@@ -4742,6 +5086,7 @@
         <w:t xml:space="preserve">Website: </w:t>
       </w:r>
       <w:hyperlink r:id="rId15" w:history="1">
+        <w:proofErr w:type="spellStart"/>
         <w:r>
           <w:rPr>
             <w:rStyle w:val="Hyperlink"/>
@@ -4750,14 +5095,15 @@
           </w:rPr>
           <w:t>www.datadesign.vn</w:t>
         </w:r>
+        <w:proofErr w:type="spellEnd"/>
       </w:hyperlink>
     </w:p>
     <w:p>
       <w:pPr>
         <w:pStyle w:val="Heading3"/>
       </w:pPr>
-      <w:bookmarkStart w:id="14" w:name="_Toc92053543"/>
-      <w:bookmarkStart w:id="15" w:name="_Toc92224279"/>
+      <w:bookmarkStart w:id="15" w:name="_Toc92053543"/>
+      <w:bookmarkStart w:id="16" w:name="_Toc92258852"/>
       <w:r>
         <w:lastRenderedPageBreak/>
         <w:t>Tổ chức</w:t>
@@ -4771,8 +5117,8 @@
       <w:r>
         <w:t xml:space="preserve"> của đơn vị.</w:t>
       </w:r>
-      <w:bookmarkEnd w:id="14"/>
       <w:bookmarkEnd w:id="15"/>
+      <w:bookmarkEnd w:id="16"/>
     </w:p>
     <w:p>
       <w:pPr>
@@ -4940,7 +5286,25 @@
           <w:b/>
           <w:szCs w:val="26"/>
         </w:rPr>
-        <w:t>Các lĩnh vực mà DDV đã và đang nhắm đến:</w:t>
+        <w:t xml:space="preserve">Các lĩnh vực mà </w:t>
+      </w:r>
+      <w:proofErr w:type="spellStart"/>
+      <w:r>
+        <w:rPr>
+          <w:rFonts w:cs="Times New Roman"/>
+          <w:b/>
+          <w:szCs w:val="26"/>
+        </w:rPr>
+        <w:t>DDV</w:t>
+      </w:r>
+      <w:proofErr w:type="spellEnd"/>
+      <w:r>
+        <w:rPr>
+          <w:rFonts w:cs="Times New Roman"/>
+          <w:b/>
+          <w:szCs w:val="26"/>
+        </w:rPr>
+        <w:t xml:space="preserve"> đã và đang nhắm đến:</w:t>
       </w:r>
     </w:p>
     <w:p>
@@ -5024,7 +5388,23 @@
           <w:rFonts w:cs="Times New Roman"/>
           <w:szCs w:val="26"/>
         </w:rPr>
-        <w:t>Y tế và chăm sóc sức khoẻ: Học thuật, bệnh viện, thiết bị y tế, chân tay giả, nha khoa, thể thao.</w:t>
+        <w:t xml:space="preserve">Y tế và chăm sóc sức </w:t>
+      </w:r>
+      <w:proofErr w:type="spellStart"/>
+      <w:r>
+        <w:rPr>
+          <w:rFonts w:cs="Times New Roman"/>
+          <w:szCs w:val="26"/>
+        </w:rPr>
+        <w:t>khoẻ</w:t>
+      </w:r>
+      <w:proofErr w:type="spellEnd"/>
+      <w:r>
+        <w:rPr>
+          <w:rFonts w:cs="Times New Roman"/>
+          <w:szCs w:val="26"/>
+        </w:rPr>
+        <w:t>: Học thuật, bệnh viện, thiết bị y tế, chân tay giả, nha khoa, thể thao.</w:t>
       </w:r>
     </w:p>
     <w:p>
@@ -5057,8 +5437,8 @@
           <w:bCs/>
         </w:rPr>
       </w:pPr>
-      <w:bookmarkStart w:id="16" w:name="_Toc92053544"/>
-      <w:bookmarkStart w:id="17" w:name="_Toc92224280"/>
+      <w:bookmarkStart w:id="17" w:name="_Toc92053544"/>
+      <w:bookmarkStart w:id="18" w:name="_Toc92258853"/>
       <w:r>
         <w:rPr>
           <w:rStyle w:val="Heading3Char"/>
@@ -5067,8 +5447,8 @@
         </w:rPr>
         <w:t>Cơ cấu tổ chức.</w:t>
       </w:r>
-      <w:bookmarkEnd w:id="16"/>
       <w:bookmarkEnd w:id="17"/>
+      <w:bookmarkEnd w:id="18"/>
     </w:p>
     <w:p>
       <w:r>
@@ -5090,8 +5470,13 @@
         </w:numPr>
       </w:pPr>
       <w:r>
-        <w:t>Phòng Sale &amp; Maketing</w:t>
-      </w:r>
+        <w:t xml:space="preserve">Phòng Sale &amp; </w:t>
+      </w:r>
+      <w:proofErr w:type="spellStart"/>
+      <w:r>
+        <w:t>Maketing</w:t>
+      </w:r>
+      <w:proofErr w:type="spellEnd"/>
     </w:p>
     <w:p>
       <w:pPr>
@@ -5181,70 +5566,44 @@
       <w:pPr>
         <w:pStyle w:val="Heading3"/>
       </w:pPr>
-      <w:bookmarkStart w:id="18" w:name="_Toc92053545"/>
-      <w:bookmarkStart w:id="19" w:name="_Toc92224281"/>
+      <w:bookmarkStart w:id="19" w:name="_Toc92053545"/>
+      <w:bookmarkStart w:id="20" w:name="_Toc92258854"/>
       <w:r>
         <w:t>Tình hình hoạt động kinh doanh của doanh nghiệp.</w:t>
       </w:r>
-      <w:bookmarkEnd w:id="18"/>
       <w:bookmarkEnd w:id="19"/>
+      <w:bookmarkEnd w:id="20"/>
     </w:p>
     <w:p>
       <w:pPr>
         <w:pStyle w:val="Caption"/>
         <w:keepNext/>
       </w:pPr>
-      <w:bookmarkStart w:id="20" w:name="_Toc91241331"/>
-      <w:bookmarkStart w:id="21" w:name="_Toc92224787"/>
-      <w:bookmarkStart w:id="22" w:name="_Toc92224821"/>
+      <w:bookmarkStart w:id="21" w:name="_Toc91241331"/>
+      <w:bookmarkStart w:id="22" w:name="_Toc92224787"/>
+      <w:bookmarkStart w:id="23" w:name="_Toc92224821"/>
       <w:r>
         <w:t xml:space="preserve">Bảng </w:t>
       </w:r>
-      <w:r>
-        <w:fldChar w:fldCharType="begin"/>
-      </w:r>
-      <w:r>
-        <w:instrText xml:space="preserve"> STYLEREF 1 \s </w:instrText>
-      </w:r>
-      <w:r>
-        <w:fldChar w:fldCharType="separate"/>
-      </w:r>
-      <w:r>
-        <w:rPr>
-          <w:noProof/>
-        </w:rPr>
-        <w:t>1</w:t>
-      </w:r>
-      <w:r>
-        <w:rPr>
-          <w:noProof/>
-        </w:rPr>
-        <w:fldChar w:fldCharType="end"/>
-      </w:r>
+      <w:fldSimple w:instr=" STYLEREF 1 \s ">
+        <w:r>
+          <w:rPr>
+            <w:noProof/>
+          </w:rPr>
+          <w:t>1</w:t>
+        </w:r>
+      </w:fldSimple>
       <w:r>
         <w:t>.</w:t>
       </w:r>
-      <w:r>
-        <w:fldChar w:fldCharType="begin"/>
-      </w:r>
-      <w:r>
-        <w:instrText xml:space="preserve"> SEQ Bảng \* ARABIC \s 1 </w:instrText>
-      </w:r>
-      <w:r>
-        <w:fldChar w:fldCharType="separate"/>
-      </w:r>
-      <w:r>
-        <w:rPr>
-          <w:noProof/>
-        </w:rPr>
-        <w:t>1</w:t>
-      </w:r>
-      <w:r>
-        <w:rPr>
-          <w:noProof/>
-        </w:rPr>
-        <w:fldChar w:fldCharType="end"/>
-      </w:r>
+      <w:fldSimple w:instr=" SEQ Bảng \* ARABIC \s 1 ">
+        <w:r>
+          <w:rPr>
+            <w:noProof/>
+          </w:rPr>
+          <w:t>1</w:t>
+        </w:r>
+      </w:fldSimple>
       <w:r>
         <w:t xml:space="preserve"> </w:t>
       </w:r>
@@ -5262,9 +5621,9 @@
         </w:rPr>
         <w:t xml:space="preserve"> giai đoạn 2019 - 2021</w:t>
       </w:r>
-      <w:bookmarkEnd w:id="20"/>
       <w:bookmarkEnd w:id="21"/>
       <w:bookmarkEnd w:id="22"/>
+      <w:bookmarkEnd w:id="23"/>
     </w:p>
     <w:tbl>
       <w:tblPr>
@@ -6092,32 +6451,40 @@
         <w:tab/>
       </w:r>
       <w:r>
-        <w:t>Qua bảng số liệu ta thấy tình hình kinh doanh của công ty có nhiều chuyển biến chưa tích cực. Cụ thể, tổng DT của công ty tăng theo các năm trở lại đây, trong khi đó tổng CP cũng tăng đáng kể. Mặc dù tổng DT tăng 1.4% nhưng tổng CP của công ty lại tăng đến 22%. Do vậy, LN năm 2021 có phần giảm so với 2019 và 2020, cụ thể LN sau thuế giảm 68% tương ứng 207 triệu VNĐ.</w:t>
+        <w:t xml:space="preserve">Qua bảng số liệu ta thấy tình hình kinh doanh của công ty có nhiều chuyển biến chưa tích cực. Cụ thể, tổng DT của công ty tăng theo các năm trở lại đây, trong khi đó tổng CP cũng tăng đáng kể. Mặc dù tổng DT tăng 1.4% nhưng tổng CP của công ty lại tăng đến 22%. Do vậy, LN năm 2021 có phần giảm so với 2019 và 2020, cụ thể LN sau thuế giảm 68% tương ứng 207 triệu </w:t>
+      </w:r>
+      <w:proofErr w:type="spellStart"/>
+      <w:r>
+        <w:t>VNĐ</w:t>
+      </w:r>
+      <w:proofErr w:type="spellEnd"/>
+      <w:r>
+        <w:t>.</w:t>
       </w:r>
     </w:p>
     <w:p>
       <w:pPr>
         <w:pStyle w:val="Heading2"/>
       </w:pPr>
-      <w:bookmarkStart w:id="23" w:name="_Toc92053546"/>
-      <w:bookmarkStart w:id="24" w:name="_Toc92224282"/>
+      <w:bookmarkStart w:id="24" w:name="_Toc92053546"/>
+      <w:bookmarkStart w:id="25" w:name="_Toc92258855"/>
       <w:r>
         <w:t>Thông tin về vị trí sinh viên tham gia thực tập:</w:t>
       </w:r>
-      <w:bookmarkEnd w:id="23"/>
       <w:bookmarkEnd w:id="24"/>
+      <w:bookmarkEnd w:id="25"/>
     </w:p>
     <w:p>
       <w:pPr>
         <w:pStyle w:val="Heading3"/>
       </w:pPr>
-      <w:bookmarkStart w:id="25" w:name="_Toc92053547"/>
-      <w:bookmarkStart w:id="26" w:name="_Toc92224283"/>
+      <w:bookmarkStart w:id="26" w:name="_Toc92053547"/>
+      <w:bookmarkStart w:id="27" w:name="_Toc92258856"/>
       <w:r>
         <w:t>Vị trí thực tập</w:t>
       </w:r>
-      <w:bookmarkEnd w:id="25"/>
       <w:bookmarkEnd w:id="26"/>
+      <w:bookmarkEnd w:id="27"/>
     </w:p>
     <w:p>
       <w:pPr>
@@ -6133,20 +6500,29 @@
           <w:rFonts w:cs="Times New Roman"/>
           <w:szCs w:val="26"/>
         </w:rPr>
-        <w:t>Thực tập vị trí lập trình viên frontend ReactJs</w:t>
-      </w:r>
+        <w:t xml:space="preserve">Thực tập vị trí lập trình viên frontend </w:t>
+      </w:r>
+      <w:proofErr w:type="spellStart"/>
+      <w:r>
+        <w:rPr>
+          <w:rFonts w:cs="Times New Roman"/>
+          <w:szCs w:val="26"/>
+        </w:rPr>
+        <w:t>ReactJs</w:t>
+      </w:r>
+      <w:proofErr w:type="spellEnd"/>
     </w:p>
     <w:p>
       <w:pPr>
         <w:pStyle w:val="Heading3"/>
       </w:pPr>
-      <w:bookmarkStart w:id="27" w:name="_Toc92053548"/>
-      <w:bookmarkStart w:id="28" w:name="_Toc92224284"/>
+      <w:bookmarkStart w:id="28" w:name="_Toc92053548"/>
+      <w:bookmarkStart w:id="29" w:name="_Toc92258857"/>
       <w:r>
         <w:t>Yêu cầu thực tập</w:t>
       </w:r>
-      <w:bookmarkEnd w:id="27"/>
       <w:bookmarkEnd w:id="28"/>
+      <w:bookmarkEnd w:id="29"/>
     </w:p>
     <w:p>
       <w:pPr>
@@ -6181,8 +6557,13 @@
         <w:ind w:left="720" w:firstLine="0"/>
       </w:pPr>
       <w:r>
-        <w:t>Nắm vững kiến thức về HTML, CSS</w:t>
-      </w:r>
+        <w:t xml:space="preserve">Nắm vững kiến thức về HTML, </w:t>
+      </w:r>
+      <w:proofErr w:type="spellStart"/>
+      <w:r>
+        <w:t>CSS</w:t>
+      </w:r>
+      <w:proofErr w:type="spellEnd"/>
     </w:p>
     <w:p>
       <w:pPr>
@@ -6267,7 +6648,15 @@
         <w:ind w:left="720" w:firstLine="0"/>
       </w:pPr>
       <w:r>
-        <w:t>Biết sử dụng các công cụ như Figma, Photoshop để cắt ghép giao diện</w:t>
+        <w:t xml:space="preserve">Biết sử dụng các công cụ như </w:t>
+      </w:r>
+      <w:proofErr w:type="spellStart"/>
+      <w:r>
+        <w:t>Figma</w:t>
+      </w:r>
+      <w:proofErr w:type="spellEnd"/>
+      <w:r>
+        <w:t>, Photoshop để cắt ghép giao diện</w:t>
       </w:r>
     </w:p>
     <w:p>
@@ -6509,44 +6898,49 @@
       <w:pPr>
         <w:pStyle w:val="Heading1"/>
       </w:pPr>
-      <w:bookmarkStart w:id="29" w:name="_Toc92053549"/>
-      <w:bookmarkStart w:id="30" w:name="_Toc92224285"/>
+      <w:bookmarkStart w:id="30" w:name="_Toc92053549"/>
+      <w:bookmarkStart w:id="31" w:name="_Toc92258858"/>
       <w:r>
         <w:lastRenderedPageBreak/>
         <w:t>PHÂN TÍCH THỰC TRẠNG CỦA VẤN ĐỀ CÓ LIÊN QUAN ĐẾN ĐỀ TÀI MÀ SINH VIÊN CHỌN VIẾT BÁO CÁO THỰC TẬP TẠI ĐƠN VỊ/DOANH NGHIỆP THỰC TẬP</w:t>
       </w:r>
-      <w:bookmarkEnd w:id="29"/>
       <w:bookmarkEnd w:id="30"/>
+      <w:bookmarkEnd w:id="31"/>
     </w:p>
     <w:p>
       <w:pPr>
         <w:pStyle w:val="Heading2"/>
       </w:pPr>
-      <w:bookmarkStart w:id="31" w:name="_Toc92053550"/>
-      <w:bookmarkStart w:id="32" w:name="_Toc92224286"/>
+      <w:bookmarkStart w:id="32" w:name="_Toc92053550"/>
+      <w:bookmarkStart w:id="33" w:name="_Toc92258859"/>
       <w:r>
         <w:t xml:space="preserve">Phân tích đánh giá tình hình thực </w:t>
       </w:r>
       <w:r>
         <w:t>tế theo chủ đề thực tập</w:t>
       </w:r>
-      <w:bookmarkEnd w:id="31"/>
       <w:bookmarkEnd w:id="32"/>
+      <w:bookmarkEnd w:id="33"/>
     </w:p>
     <w:p>
       <w:pPr>
         <w:pStyle w:val="Heading3"/>
       </w:pPr>
-      <w:bookmarkStart w:id="33" w:name="_Toc92053551"/>
-      <w:bookmarkStart w:id="34" w:name="_Toc92224287"/>
+      <w:bookmarkStart w:id="34" w:name="_Toc92053551"/>
+      <w:bookmarkStart w:id="35" w:name="_Toc92258860"/>
       <w:r>
         <w:t xml:space="preserve">Giới thiệu về </w:t>
       </w:r>
       <w:r>
-        <w:t>vị trí lập trình frontend ReactJs</w:t>
-      </w:r>
-      <w:bookmarkEnd w:id="33"/>
+        <w:t xml:space="preserve">vị trí lập trình frontend </w:t>
+      </w:r>
+      <w:proofErr w:type="spellStart"/>
+      <w:r>
+        <w:t>ReactJs</w:t>
+      </w:r>
       <w:bookmarkEnd w:id="34"/>
+      <w:bookmarkEnd w:id="35"/>
+      <w:proofErr w:type="spellEnd"/>
     </w:p>
     <w:p>
       <w:pPr>
@@ -6557,7 +6951,15 @@
         </w:numPr>
       </w:pPr>
       <w:r>
-        <w:t>Phát triển các dự án Web, xây dựng các chức năng về WebApp và xây dựng giao diện cho Website</w:t>
+        <w:t xml:space="preserve">Phát triển các dự án Web, xây dựng các chức năng về </w:t>
+      </w:r>
+      <w:proofErr w:type="spellStart"/>
+      <w:r>
+        <w:t>WebApp</w:t>
+      </w:r>
+      <w:proofErr w:type="spellEnd"/>
+      <w:r>
+        <w:t xml:space="preserve"> và xây dựng giao diện cho Website</w:t>
       </w:r>
     </w:p>
     <w:p>
@@ -6572,11 +6974,32 @@
         <w:t>Cắt giao diện từ</w:t>
       </w:r>
       <w:r>
-        <w:t xml:space="preserve"> file Photoshop(PSD), file X</w:t>
-      </w:r>
-      <w:r>
-        <w:t>D hoặc Figma thành giao diện HTML/CSS</w:t>
-      </w:r>
+        <w:t xml:space="preserve"> file Photoshop(</w:t>
+      </w:r>
+      <w:proofErr w:type="spellStart"/>
+      <w:r>
+        <w:t>PSD</w:t>
+      </w:r>
+      <w:proofErr w:type="spellEnd"/>
+      <w:r>
+        <w:t>), file X</w:t>
+      </w:r>
+      <w:r>
+        <w:t xml:space="preserve">D hoặc </w:t>
+      </w:r>
+      <w:proofErr w:type="spellStart"/>
+      <w:r>
+        <w:t>Figma</w:t>
+      </w:r>
+      <w:proofErr w:type="spellEnd"/>
+      <w:r>
+        <w:t xml:space="preserve"> thành giao diện HTML/</w:t>
+      </w:r>
+      <w:proofErr w:type="spellStart"/>
+      <w:r>
+        <w:t>CSS</w:t>
+      </w:r>
+      <w:proofErr w:type="spellEnd"/>
     </w:p>
     <w:p>
       <w:pPr>
@@ -6614,7 +7037,15 @@
         </w:numPr>
       </w:pPr>
       <w:r>
-        <w:t>Làm việc với đội ngũ thiết kế UX/UI để cùng tham gia vào các giai đoạn thiết kế</w:t>
+        <w:t xml:space="preserve">Làm việc với đội ngũ thiết kế </w:t>
+      </w:r>
+      <w:proofErr w:type="spellStart"/>
+      <w:r>
+        <w:t>UX</w:t>
+      </w:r>
+      <w:proofErr w:type="spellEnd"/>
+      <w:r>
+        <w:t>/UI để cùng tham gia vào các giai đoạn thiết kế</w:t>
       </w:r>
     </w:p>
     <w:p>
@@ -6638,20 +7069,25 @@
         </w:numPr>
       </w:pPr>
       <w:r>
-        <w:t>Nghiên cứu công nghệ mới về ReactJs</w:t>
-      </w:r>
+        <w:t xml:space="preserve">Nghiên cứu công nghệ mới về </w:t>
+      </w:r>
+      <w:proofErr w:type="spellStart"/>
+      <w:r>
+        <w:t>ReactJs</w:t>
+      </w:r>
+      <w:proofErr w:type="spellEnd"/>
     </w:p>
     <w:p>
       <w:pPr>
         <w:pStyle w:val="Heading3"/>
       </w:pPr>
-      <w:bookmarkStart w:id="35" w:name="_Toc92053552"/>
-      <w:bookmarkStart w:id="36" w:name="_Toc92224288"/>
+      <w:bookmarkStart w:id="36" w:name="_Toc92053552"/>
+      <w:bookmarkStart w:id="37" w:name="_Toc92258861"/>
       <w:r>
         <w:t>Mô tả chi tiết công việc được phân công tại đơn vị</w:t>
       </w:r>
-      <w:bookmarkEnd w:id="35"/>
       <w:bookmarkEnd w:id="36"/>
+      <w:bookmarkEnd w:id="37"/>
     </w:p>
     <w:p>
       <w:pPr>
@@ -6665,11 +7101,24 @@
         <w:t>Cắt giao diệ</w:t>
       </w:r>
       <w:r>
-        <w:t>n PSD và X</w:t>
-      </w:r>
-      <w:r>
-        <w:t>D thành HTML/CSS</w:t>
-      </w:r>
+        <w:t xml:space="preserve">n </w:t>
+      </w:r>
+      <w:proofErr w:type="spellStart"/>
+      <w:r>
+        <w:t>PSD</w:t>
+      </w:r>
+      <w:proofErr w:type="spellEnd"/>
+      <w:r>
+        <w:t xml:space="preserve"> và X</w:t>
+      </w:r>
+      <w:r>
+        <w:t>D thành HTML/</w:t>
+      </w:r>
+      <w:proofErr w:type="spellStart"/>
+      <w:r>
+        <w:t>CSS</w:t>
+      </w:r>
+      <w:proofErr w:type="spellEnd"/>
     </w:p>
     <w:p>
       <w:pPr>
@@ -6704,8 +7153,13 @@
         </w:numPr>
       </w:pPr>
       <w:r>
-        <w:t>Tìm hiểu về ReactJS</w:t>
-      </w:r>
+        <w:t xml:space="preserve">Tìm hiểu về </w:t>
+      </w:r>
+      <w:proofErr w:type="spellStart"/>
+      <w:r>
+        <w:t>ReactJS</w:t>
+      </w:r>
+      <w:proofErr w:type="spellEnd"/>
     </w:p>
     <w:p>
       <w:pPr>
@@ -6726,28 +7180,28 @@
       <w:r>
         <w:tab/>
       </w:r>
-      <w:bookmarkStart w:id="37" w:name="_Toc92053553"/>
-      <w:bookmarkStart w:id="38" w:name="_Toc92224289"/>
+      <w:bookmarkStart w:id="38" w:name="_Toc92053553"/>
+      <w:bookmarkStart w:id="39" w:name="_Toc92258862"/>
       <w:r>
         <w:t>Ư</w:t>
       </w:r>
       <w:r>
         <w:t>u điểm, hạn chế</w:t>
       </w:r>
-      <w:bookmarkEnd w:id="37"/>
       <w:bookmarkEnd w:id="38"/>
+      <w:bookmarkEnd w:id="39"/>
     </w:p>
     <w:p>
       <w:pPr>
         <w:pStyle w:val="Heading3"/>
       </w:pPr>
-      <w:bookmarkStart w:id="39" w:name="_Toc92053554"/>
-      <w:bookmarkStart w:id="40" w:name="_Toc92224290"/>
+      <w:bookmarkStart w:id="40" w:name="_Toc92053554"/>
+      <w:bookmarkStart w:id="41" w:name="_Toc92258863"/>
       <w:r>
         <w:t>Ưu điểm</w:t>
       </w:r>
-      <w:bookmarkEnd w:id="39"/>
       <w:bookmarkEnd w:id="40"/>
+      <w:bookmarkEnd w:id="41"/>
     </w:p>
     <w:p>
       <w:pPr>
@@ -6778,13 +7232,13 @@
       <w:pPr>
         <w:pStyle w:val="Heading3"/>
       </w:pPr>
-      <w:bookmarkStart w:id="41" w:name="_Toc92053555"/>
-      <w:bookmarkStart w:id="42" w:name="_Toc92224291"/>
+      <w:bookmarkStart w:id="42" w:name="_Toc92053555"/>
+      <w:bookmarkStart w:id="43" w:name="_Toc92258864"/>
       <w:r>
         <w:t>Hạn chế</w:t>
       </w:r>
-      <w:bookmarkEnd w:id="41"/>
       <w:bookmarkEnd w:id="42"/>
+      <w:bookmarkEnd w:id="43"/>
     </w:p>
     <w:p>
       <w:pPr>
@@ -6814,69 +7268,43 @@
       <w:pPr>
         <w:pStyle w:val="Heading2"/>
       </w:pPr>
-      <w:bookmarkStart w:id="43" w:name="_Toc92053556"/>
-      <w:bookmarkStart w:id="44" w:name="_Toc92224292"/>
+      <w:bookmarkStart w:id="44" w:name="_Toc92053556"/>
+      <w:bookmarkStart w:id="45" w:name="_Toc92258865"/>
       <w:r>
         <w:t>Tiến độ thực hiện công việc (các mốc thời gian thực hiện)</w:t>
       </w:r>
-      <w:bookmarkEnd w:id="43"/>
       <w:bookmarkEnd w:id="44"/>
+      <w:bookmarkEnd w:id="45"/>
     </w:p>
     <w:p>
       <w:pPr>
         <w:pStyle w:val="Caption"/>
         <w:keepNext/>
       </w:pPr>
-      <w:bookmarkStart w:id="45" w:name="_Toc92224788"/>
-      <w:bookmarkStart w:id="46" w:name="_Toc92224822"/>
+      <w:bookmarkStart w:id="46" w:name="_Toc92224788"/>
+      <w:bookmarkStart w:id="47" w:name="_Toc92224822"/>
       <w:r>
         <w:t xml:space="preserve">Bảng </w:t>
       </w:r>
-      <w:r>
-        <w:fldChar w:fldCharType="begin"/>
-      </w:r>
-      <w:r>
-        <w:instrText xml:space="preserve"> STYLEREF 1 \s </w:instrText>
-      </w:r>
-      <w:r>
-        <w:fldChar w:fldCharType="separate"/>
-      </w:r>
-      <w:r>
-        <w:rPr>
-          <w:noProof/>
-        </w:rPr>
-        <w:t>2</w:t>
-      </w:r>
-      <w:r>
-        <w:rPr>
-          <w:noProof/>
-        </w:rPr>
-        <w:fldChar w:fldCharType="end"/>
-      </w:r>
+      <w:fldSimple w:instr=" STYLEREF 1 \s ">
+        <w:r>
+          <w:rPr>
+            <w:noProof/>
+          </w:rPr>
+          <w:t>2</w:t>
+        </w:r>
+      </w:fldSimple>
       <w:r>
         <w:t>.</w:t>
       </w:r>
-      <w:r>
-        <w:fldChar w:fldCharType="begin"/>
-      </w:r>
-      <w:r>
-        <w:instrText xml:space="preserve"> SEQ Bảng \* ARABIC \s 1 </w:instrText>
-      </w:r>
-      <w:r>
-        <w:fldChar w:fldCharType="separate"/>
-      </w:r>
-      <w:r>
-        <w:rPr>
-          <w:noProof/>
-        </w:rPr>
-        <w:t>1</w:t>
-      </w:r>
-      <w:r>
-        <w:rPr>
-          <w:noProof/>
-        </w:rPr>
-        <w:fldChar w:fldCharType="end"/>
-      </w:r>
+      <w:fldSimple w:instr=" SEQ Bảng \* ARABIC \s 1 ">
+        <w:r>
+          <w:rPr>
+            <w:noProof/>
+          </w:rPr>
+          <w:t>1</w:t>
+        </w:r>
+      </w:fldSimple>
       <w:r>
         <w:t xml:space="preserve">: </w:t>
       </w:r>
@@ -6887,8 +7315,8 @@
         </w:rPr>
         <w:t>Bảng phân công công việc trong các tuần</w:t>
       </w:r>
-      <w:bookmarkEnd w:id="45"/>
       <w:bookmarkEnd w:id="46"/>
+      <w:bookmarkEnd w:id="47"/>
     </w:p>
     <w:tbl>
       <w:tblPr>
@@ -6999,12 +7427,21 @@
               </w:rPr>
               <w:t xml:space="preserve"> </w:t>
             </w:r>
-            <w:r>
-              <w:rPr>
-                <w:rFonts w:cs="Times New Roman"/>
-                <w:szCs w:val="26"/>
-              </w:rPr>
-              <w:t>CSS, JavaScript</w:t>
+            <w:proofErr w:type="spellStart"/>
+            <w:r>
+              <w:rPr>
+                <w:rFonts w:cs="Times New Roman"/>
+                <w:szCs w:val="26"/>
+              </w:rPr>
+              <w:t>CSS</w:t>
+            </w:r>
+            <w:proofErr w:type="spellEnd"/>
+            <w:r>
+              <w:rPr>
+                <w:rFonts w:cs="Times New Roman"/>
+                <w:szCs w:val="26"/>
+              </w:rPr>
+              <w:t>, JavaScript</w:t>
             </w:r>
           </w:p>
           <w:p>
@@ -7037,8 +7474,17 @@
                 <w:rFonts w:cs="Times New Roman"/>
                 <w:szCs w:val="26"/>
               </w:rPr>
-              <w:t>u và tìm hiểu về HTML5</w:t>
-            </w:r>
+              <w:t xml:space="preserve">u và tìm hiểu về </w:t>
+            </w:r>
+            <w:proofErr w:type="spellStart"/>
+            <w:r>
+              <w:rPr>
+                <w:rFonts w:cs="Times New Roman"/>
+                <w:szCs w:val="26"/>
+              </w:rPr>
+              <w:t>HTML5</w:t>
+            </w:r>
+            <w:proofErr w:type="spellEnd"/>
           </w:p>
           <w:p>
             <w:pPr>
@@ -7089,7 +7535,15 @@
                 <w:rFonts w:cs="Times New Roman"/>
                 <w:szCs w:val="26"/>
               </w:rPr>
-              <w:t>Xây dựng website mẫu thuần HTML</w:t>
+              <w:t xml:space="preserve">Xây dựng website mẫu thuần </w:t>
+            </w:r>
+            <w:proofErr w:type="gramStart"/>
+            <w:r>
+              <w:rPr>
+                <w:rFonts w:cs="Times New Roman"/>
+                <w:szCs w:val="26"/>
+              </w:rPr>
+              <w:t>HTML</w:t>
             </w:r>
             <w:r>
               <w:rPr>
@@ -7103,7 +7557,24 @@
                 <w:rFonts w:cs="Times New Roman"/>
                 <w:szCs w:val="26"/>
               </w:rPr>
-              <w:t>,CSS về</w:t>
+              <w:t>,</w:t>
+            </w:r>
+            <w:proofErr w:type="spellStart"/>
+            <w:r>
+              <w:rPr>
+                <w:rFonts w:cs="Times New Roman"/>
+                <w:szCs w:val="26"/>
+              </w:rPr>
+              <w:t>CSS</w:t>
+            </w:r>
+            <w:proofErr w:type="spellEnd"/>
+            <w:proofErr w:type="gramEnd"/>
+            <w:r>
+              <w:rPr>
+                <w:rFonts w:cs="Times New Roman"/>
+                <w:szCs w:val="26"/>
+              </w:rPr>
+              <w:t xml:space="preserve"> về</w:t>
             </w:r>
             <w:r>
               <w:rPr>
@@ -7210,8 +7681,17 @@
                 <w:rFonts w:cs="Times New Roman"/>
                 <w:szCs w:val="26"/>
               </w:rPr>
-              <w:t>Sử dụng Adobe XD để cắt giao diện thành HTML CSS</w:t>
-            </w:r>
+              <w:t xml:space="preserve">Sử dụng Adobe XD để cắt giao diện thành HTML </w:t>
+            </w:r>
+            <w:proofErr w:type="spellStart"/>
+            <w:r>
+              <w:rPr>
+                <w:rFonts w:cs="Times New Roman"/>
+                <w:szCs w:val="26"/>
+              </w:rPr>
+              <w:t>CSS</w:t>
+            </w:r>
+            <w:proofErr w:type="spellEnd"/>
           </w:p>
           <w:p>
             <w:pPr>
@@ -7323,7 +7803,7 @@
               </w:rPr>
               <w:lastRenderedPageBreak/>
               <w:drawing>
-                <wp:inline distT="0" distB="0" distL="0" distR="0" wp14:anchorId="4E794909" wp14:editId="1DF3CAFE">
+                <wp:inline distT="0" distB="0" distL="0" distR="0" wp14:anchorId="06E48925" wp14:editId="086E02B9">
                   <wp:extent cx="4697240" cy="2227006"/>
                   <wp:effectExtent l="0" t="0" r="8255" b="1905"/>
                   <wp:docPr id="3" name="Picture 3"/>
@@ -7367,49 +7847,29 @@
                 <w:szCs w:val="26"/>
               </w:rPr>
             </w:pPr>
-            <w:bookmarkStart w:id="47" w:name="_Toc92226716"/>
+            <w:bookmarkStart w:id="48" w:name="_Toc92226716"/>
             <w:r>
               <w:t xml:space="preserve">Hình </w:t>
             </w:r>
-            <w:r>
-              <w:fldChar w:fldCharType="begin"/>
-            </w:r>
-            <w:r>
-              <w:instrText xml:space="preserve"> STYLEREF 1 \s </w:instrText>
-            </w:r>
-            <w:r>
-              <w:fldChar w:fldCharType="separate"/>
-            </w:r>
-            <w:r>
-              <w:rPr>
-                <w:noProof/>
-              </w:rPr>
-              <w:t>2</w:t>
-            </w:r>
-            <w:r>
-              <w:fldChar w:fldCharType="end"/>
-            </w:r>
+            <w:fldSimple w:instr=" STYLEREF 1 \s ">
+              <w:r>
+                <w:rPr>
+                  <w:noProof/>
+                </w:rPr>
+                <w:t>2</w:t>
+              </w:r>
+            </w:fldSimple>
             <w:r>
               <w:t>.</w:t>
             </w:r>
-            <w:r>
-              <w:fldChar w:fldCharType="begin"/>
-            </w:r>
-            <w:r>
-              <w:instrText xml:space="preserve"> SEQ Hình \* ARABIC \s 1 </w:instrText>
-            </w:r>
-            <w:r>
-              <w:fldChar w:fldCharType="separate"/>
-            </w:r>
-            <w:r>
-              <w:rPr>
-                <w:noProof/>
-              </w:rPr>
-              <w:t>1</w:t>
-            </w:r>
-            <w:r>
-              <w:fldChar w:fldCharType="end"/>
-            </w:r>
+            <w:fldSimple w:instr=" SEQ Hình \* ARABIC \s 1 ">
+              <w:r>
+                <w:rPr>
+                  <w:noProof/>
+                </w:rPr>
+                <w:t>1</w:t>
+              </w:r>
+            </w:fldSimple>
             <w:r>
               <w:t xml:space="preserve"> </w:t>
             </w:r>
@@ -7420,7 +7880,7 @@
               </w:rPr>
               <w:t>Thực hành cắt file Adobe XD</w:t>
             </w:r>
-            <w:bookmarkEnd w:id="47"/>
+            <w:bookmarkEnd w:id="48"/>
           </w:p>
         </w:tc>
       </w:tr>
@@ -7487,8 +7947,17 @@
                 <w:rFonts w:cs="Times New Roman"/>
                 <w:szCs w:val="26"/>
               </w:rPr>
-              <w:t>Cắt file Adobe XD thành HTML CSS</w:t>
-            </w:r>
+              <w:t xml:space="preserve">Cắt file Adobe XD thành HTML </w:t>
+            </w:r>
+            <w:proofErr w:type="spellStart"/>
+            <w:r>
+              <w:rPr>
+                <w:rFonts w:cs="Times New Roman"/>
+                <w:szCs w:val="26"/>
+              </w:rPr>
+              <w:t>CSS</w:t>
+            </w:r>
+            <w:proofErr w:type="spellEnd"/>
           </w:p>
           <w:p>
             <w:pPr>
@@ -7578,6 +8047,7 @@
               </w:rPr>
               <w:t xml:space="preserve">Tìm hiểu về thư viện </w:t>
             </w:r>
+            <w:proofErr w:type="spellStart"/>
             <w:r>
               <w:rPr>
                 <w:rFonts w:cs="Times New Roman"/>
@@ -7585,6 +8055,7 @@
               </w:rPr>
               <w:t>ReactJs</w:t>
             </w:r>
+            <w:proofErr w:type="spellEnd"/>
           </w:p>
           <w:p>
             <w:pPr>
@@ -7612,8 +8083,17 @@
                 <w:rFonts w:cs="Times New Roman"/>
                 <w:szCs w:val="26"/>
               </w:rPr>
-              <w:t>iểu về kiến trúc của WebApplication</w:t>
-            </w:r>
+              <w:t xml:space="preserve">iểu về kiến trúc của </w:t>
+            </w:r>
+            <w:proofErr w:type="spellStart"/>
+            <w:r>
+              <w:rPr>
+                <w:rFonts w:cs="Times New Roman"/>
+                <w:szCs w:val="26"/>
+              </w:rPr>
+              <w:t>WebApplication</w:t>
+            </w:r>
+            <w:proofErr w:type="spellEnd"/>
           </w:p>
           <w:p>
             <w:pPr>
@@ -7643,13 +8123,31 @@
               </w:rPr>
               <w:t xml:space="preserve"> và so sánh các framework web application khác nhau như </w:t>
             </w:r>
-            <w:r>
-              <w:rPr>
-                <w:rFonts w:cs="Times New Roman"/>
-                <w:szCs w:val="26"/>
-              </w:rPr>
-              <w:t>VueJs, Angular, ReactJs</w:t>
-            </w:r>
+            <w:proofErr w:type="spellStart"/>
+            <w:r>
+              <w:rPr>
+                <w:rFonts w:cs="Times New Roman"/>
+                <w:szCs w:val="26"/>
+              </w:rPr>
+              <w:t>VueJs</w:t>
+            </w:r>
+            <w:proofErr w:type="spellEnd"/>
+            <w:r>
+              <w:rPr>
+                <w:rFonts w:cs="Times New Roman"/>
+                <w:szCs w:val="26"/>
+              </w:rPr>
+              <w:t xml:space="preserve">, Angular, </w:t>
+            </w:r>
+            <w:proofErr w:type="spellStart"/>
+            <w:r>
+              <w:rPr>
+                <w:rFonts w:cs="Times New Roman"/>
+                <w:szCs w:val="26"/>
+              </w:rPr>
+              <w:t>ReactJs</w:t>
+            </w:r>
+            <w:proofErr w:type="spellEnd"/>
           </w:p>
           <w:p>
             <w:pPr>
@@ -7715,8 +8213,17 @@
                 <w:rFonts w:cs="Times New Roman"/>
                 <w:szCs w:val="26"/>
               </w:rPr>
-              <w:t>Tìm hiểu cấu trúc ReactJs</w:t>
-            </w:r>
+              <w:t xml:space="preserve">Tìm hiểu cấu trúc </w:t>
+            </w:r>
+            <w:proofErr w:type="spellStart"/>
+            <w:r>
+              <w:rPr>
+                <w:rFonts w:cs="Times New Roman"/>
+                <w:szCs w:val="26"/>
+              </w:rPr>
+              <w:t>ReactJs</w:t>
+            </w:r>
+            <w:proofErr w:type="spellEnd"/>
           </w:p>
           <w:p>
             <w:pPr>
@@ -7923,7 +8430,15 @@
                 <w:rFonts w:cs="Times New Roman"/>
                 <w:szCs w:val="26"/>
               </w:rPr>
-              <w:t>Tìm hiểu về Redux</w:t>
+              <w:t xml:space="preserve">Tìm hiểu về </w:t>
+            </w:r>
+            <w:proofErr w:type="spellStart"/>
+            <w:r>
+              <w:rPr>
+                <w:rFonts w:cs="Times New Roman"/>
+                <w:szCs w:val="26"/>
+              </w:rPr>
+              <w:t>Redux</w:t>
             </w:r>
             <w:r>
               <w:rPr>
@@ -7932,6 +8447,7 @@
               </w:rPr>
               <w:t>Js</w:t>
             </w:r>
+            <w:proofErr w:type="spellEnd"/>
           </w:p>
           <w:p>
             <w:pPr>
@@ -7952,7 +8468,15 @@
                 <w:rFonts w:cs="Times New Roman"/>
                 <w:szCs w:val="26"/>
               </w:rPr>
-              <w:t>Tìm hiểu cách quản lý state bằng Redux</w:t>
+              <w:t xml:space="preserve">Tìm hiểu cách quản lý state bằng </w:t>
+            </w:r>
+            <w:proofErr w:type="spellStart"/>
+            <w:r>
+              <w:rPr>
+                <w:rFonts w:cs="Times New Roman"/>
+                <w:szCs w:val="26"/>
+              </w:rPr>
+              <w:t>Redux</w:t>
             </w:r>
             <w:r>
               <w:rPr>
@@ -7961,6 +8485,7 @@
               </w:rPr>
               <w:t>Js</w:t>
             </w:r>
+            <w:proofErr w:type="spellEnd"/>
           </w:p>
           <w:p>
             <w:pPr>
@@ -8067,24 +8592,26 @@
       <w:pPr>
         <w:pStyle w:val="Heading2"/>
       </w:pPr>
-      <w:bookmarkStart w:id="48" w:name="_Toc92053557"/>
-      <w:bookmarkStart w:id="49" w:name="_Toc92224293"/>
+      <w:bookmarkStart w:id="49" w:name="_Toc92053557"/>
+      <w:bookmarkStart w:id="50" w:name="_Toc92258866"/>
       <w:r>
         <w:t>Sơ lược các kỹ thu</w:t>
       </w:r>
       <w:r>
         <w:t>ật, công nghệ</w:t>
       </w:r>
-      <w:bookmarkEnd w:id="48"/>
       <w:bookmarkEnd w:id="49"/>
+      <w:bookmarkEnd w:id="50"/>
     </w:p>
     <w:p>
       <w:pPr>
         <w:pStyle w:val="Heading3"/>
       </w:pPr>
+      <w:bookmarkStart w:id="51" w:name="_Toc92258867"/>
       <w:r>
         <w:t>(SPA) Single Page Application</w:t>
       </w:r>
+      <w:bookmarkEnd w:id="51"/>
     </w:p>
     <w:p>
       <w:r>
@@ -8092,9 +8619,31 @@
       </w:r>
       <w:r>
         <w:tab/>
-      </w:r>
-      <w:r>
-        <w:t>Single Page Application (SPA) là cách gọi chung cho một kiểu lập trình web, là ứng dụng giúp nâng cao trải nghiệm người dùng bằng cách sử dụng HTML5 và AJAX. Hình dung đơn giản khi tải 1 trang web, SPA sẽ tải một trang HTML đơn, sau đó SPA sẽ tiếp tục tải các HTML khác trong cùng một trang đó dựa trên request của người dùng. SPA có thể sử dụng nhiều thư viện JavaScript như Backbone.js, AngularJS, Durandal…</w:t>
+        <w:t xml:space="preserve">Single Page Application (SPA) là cách gọi chung cho một kiểu lập trình web, là ứng dụng giúp nâng cao trải nghiệm người dùng bằng cách sử dụng </w:t>
+      </w:r>
+      <w:proofErr w:type="spellStart"/>
+      <w:r>
+        <w:t>HTML5</w:t>
+      </w:r>
+      <w:proofErr w:type="spellEnd"/>
+      <w:r>
+        <w:t xml:space="preserve"> và AJAX. Hình dung đơn giản khi tải 1 trang web, SPA sẽ tải một trang HTML đơn, sau đó SPA sẽ tiếp tục tải các HTML khác trong cùng một trang đó dựa trên request của người dùng. SPA có thể sử dụng nhiều thư viện JavaScript như </w:t>
+      </w:r>
+      <w:proofErr w:type="spellStart"/>
+      <w:r>
+        <w:t>Backbone.js</w:t>
+      </w:r>
+      <w:proofErr w:type="spellEnd"/>
+      <w:r>
+        <w:t xml:space="preserve">, AngularJS, </w:t>
+      </w:r>
+      <w:proofErr w:type="spellStart"/>
+      <w:r>
+        <w:t>Durandal</w:t>
+      </w:r>
+      <w:proofErr w:type="spellEnd"/>
+      <w:r>
+        <w:t>…</w:t>
       </w:r>
     </w:p>
     <w:p>
@@ -8103,12 +8652,31 @@
       </w:r>
       <w:r>
         <w:tab/>
-      </w:r>
-      <w:r>
-        <w:t>Cái tên của kỹ thuật này phần nào cũng giúp chúng ta hình dung về mục đích của nó. Toàn bộ resource của web bao gồm các file CSS, Javascript, master layout hay cấu trúc web page sẽ được load lần đầu tiên khi chúng ta bắt đầu duyệt một website code kiểu này. Ở những lần sau, khi chuyển trang khác, client sẽ gửi những ajax request để get dữ liệu cần thiết (thường là phần nội dung).Với Single Page Application, các website code theo kiểu này sẽ chỉ cần 1 trang duy nhất để xử lý tất cả các tính năng đồng thời.</w:t>
-      </w:r>
-      <w:r>
-        <w:t>[1]</w:t>
+        <w:t xml:space="preserve">Cái tên của kỹ thuật này phần nào cũng giúp chúng ta hình dung về mục đích của nó. Toàn bộ resource của web bao gồm các file </w:t>
+      </w:r>
+      <w:proofErr w:type="spellStart"/>
+      <w:r>
+        <w:t>CSS</w:t>
+      </w:r>
+      <w:proofErr w:type="spellEnd"/>
+      <w:r>
+        <w:t xml:space="preserve">, </w:t>
+      </w:r>
+      <w:proofErr w:type="spellStart"/>
+      <w:r>
+        <w:t>Javascript</w:t>
+      </w:r>
+      <w:proofErr w:type="spellEnd"/>
+      <w:r>
+        <w:t>, master layout hay cấu trúc web page sẽ được load lần đầu tiên khi chúng ta bắt đầu duyệt một website code kiểu này. Ở những lần sau, khi chuyển trang khác, client sẽ gửi những ajax request để get dữ liệu cần thiết (thường là phần nội dung</w:t>
+      </w:r>
+      <w:proofErr w:type="gramStart"/>
+      <w:r>
+        <w:t>).Với</w:t>
+      </w:r>
+      <w:proofErr w:type="gramEnd"/>
+      <w:r>
+        <w:t xml:space="preserve"> Single Page Application, các website code theo kiểu này sẽ chỉ cần 1 trang duy nhất để xử lý tất cả các tính năng đồng thời.[1]</w:t>
       </w:r>
     </w:p>
     <w:p>
@@ -8122,7 +8690,7 @@
         </w:rPr>
         <w:lastRenderedPageBreak/>
         <w:drawing>
-          <wp:inline distT="0" distB="0" distL="0" distR="0" wp14:anchorId="39AC0C9B" wp14:editId="186C5EC5">
+          <wp:inline distT="0" distB="0" distL="0" distR="0" wp14:anchorId="7F6B221C" wp14:editId="4C088122">
             <wp:extent cx="4305300" cy="4420910"/>
             <wp:effectExtent l="0" t="0" r="0" b="0"/>
             <wp:docPr id="5" name="Picture 5" descr="C:\Users\PC\Desktop\res-1601473655-1601473655779.png"/>
@@ -8175,49 +8743,29 @@
       <w:pPr>
         <w:pStyle w:val="Caption"/>
       </w:pPr>
-      <w:bookmarkStart w:id="50" w:name="_Toc92226717"/>
+      <w:bookmarkStart w:id="52" w:name="_Toc92226717"/>
       <w:r>
         <w:t xml:space="preserve">Hình </w:t>
       </w:r>
-      <w:r>
-        <w:fldChar w:fldCharType="begin"/>
-      </w:r>
-      <w:r>
-        <w:instrText xml:space="preserve"> STYLEREF 1 \s </w:instrText>
-      </w:r>
-      <w:r>
-        <w:fldChar w:fldCharType="separate"/>
-      </w:r>
-      <w:r>
-        <w:rPr>
-          <w:noProof/>
-        </w:rPr>
-        <w:t>2</w:t>
-      </w:r>
-      <w:r>
-        <w:fldChar w:fldCharType="end"/>
-      </w:r>
+      <w:fldSimple w:instr=" STYLEREF 1 \s ">
+        <w:r>
+          <w:rPr>
+            <w:noProof/>
+          </w:rPr>
+          <w:t>2</w:t>
+        </w:r>
+      </w:fldSimple>
       <w:r>
         <w:t>.</w:t>
       </w:r>
-      <w:r>
-        <w:fldChar w:fldCharType="begin"/>
-      </w:r>
-      <w:r>
-        <w:instrText xml:space="preserve"> SEQ Hình \* ARABIC \s 1 </w:instrText>
-      </w:r>
-      <w:r>
-        <w:fldChar w:fldCharType="separate"/>
-      </w:r>
-      <w:r>
-        <w:rPr>
-          <w:noProof/>
-        </w:rPr>
-        <w:t>2</w:t>
-      </w:r>
-      <w:r>
-        <w:fldChar w:fldCharType="end"/>
-      </w:r>
+      <w:fldSimple w:instr=" SEQ Hình \* ARABIC \s 1 ">
+        <w:r>
+          <w:rPr>
+            <w:noProof/>
+          </w:rPr>
+          <w:t>2</w:t>
+        </w:r>
+      </w:fldSimple>
       <w:r>
         <w:t xml:space="preserve">: </w:t>
       </w:r>
@@ -8228,140 +8776,184 @@
         </w:rPr>
         <w:t>So sánh kiến trúc web truyền thống và SPA</w:t>
       </w:r>
-      <w:bookmarkEnd w:id="50"/>
+      <w:bookmarkEnd w:id="52"/>
     </w:p>
     <w:p>
       <w:pPr>
         <w:pStyle w:val="Heading3"/>
       </w:pPr>
-      <w:bookmarkStart w:id="51" w:name="_Toc92053558"/>
-      <w:bookmarkStart w:id="52" w:name="_Toc92224294"/>
-      <w:r>
-        <w:t>Thư viện ReactJs</w:t>
-      </w:r>
-      <w:bookmarkEnd w:id="51"/>
-      <w:bookmarkEnd w:id="52"/>
-    </w:p>
-    <w:p>
-      <w:pPr>
-        <w:rPr>
-          <w:rFonts w:cs="Times New Roman"/>
-        </w:rPr>
-      </w:pPr>
-      <w:r>
-        <w:tab/>
-      </w:r>
-      <w:r>
-        <w:tab/>
-      </w:r>
-      <w:r>
-        <w:rPr>
-          <w:b/>
-        </w:rPr>
-        <w:t>ReactJS</w:t>
-      </w:r>
-      <w:r>
-        <w:t> là một thư viện JavaScript có tính hiệu quả và linh hoạt để xây dựng các thành phần giao diện người dùng (UI) có thể sử dụng lại. </w:t>
-      </w:r>
-      <w:r>
-        <w:rPr>
-          <w:b/>
-        </w:rPr>
-        <w:t>ReactJS</w:t>
-      </w:r>
-      <w:r>
-        <w:t> giúp phân chia các UI phức tạp thành các thành phần nhỏ (</w:t>
-      </w:r>
-      <w:r>
-        <w:rPr>
-          <w:i/>
-        </w:rPr>
-        <w:t>được gọi là component</w:t>
-      </w:r>
-      <w:r>
-        <w:t>). Nó được tạo ra bởi Jordan Walke, một kỹ sư phần mềm tại Facebook. </w:t>
-      </w:r>
-      <w:r>
-        <w:rPr>
-          <w:b/>
-        </w:rPr>
-        <w:t>ReactJS</w:t>
-      </w:r>
-      <w:r>
-        <w:t> ban đầu được phát triển và duy trì bởi Facebook và sau đó được sử dụng trong các sản phẩm của mình như </w:t>
-      </w:r>
-      <w:r>
-        <w:t>WhatsApp &amp; Instagram</w:t>
-      </w:r>
-      <w:r>
-        <w:t>.</w:t>
-      </w:r>
-    </w:p>
-    <w:p>
-      <w:r>
-        <w:tab/>
-      </w:r>
-      <w:r>
-        <w:tab/>
-      </w:r>
-      <w:r>
-        <w:rPr>
-          <w:b/>
-        </w:rPr>
-        <w:t>ReactJS</w:t>
-      </w:r>
-      <w:r>
-        <w:t xml:space="preserve"> được dùng để xây dựng các ứng dụng [</w:t>
-      </w:r>
-      <w:r>
-        <w:rPr>
-          <w:i/>
-        </w:rPr>
-        <w:t>single page application</w:t>
-      </w:r>
-      <w:r>
-        <w:t xml:space="preserve">] </w:t>
-      </w:r>
-      <w:r>
-        <w:rPr>
-          <w:b/>
-        </w:rPr>
-        <w:t>(SPA)</w:t>
-      </w:r>
-      <w:r>
-        <w:t>. Một trong những điểm hấp dẫn của ReacJS là nó không chỉ được xây dựng bên phía clients mà còn sử dụng được bên phía server.</w:t>
-      </w:r>
-      <w:r>
-        <w:t>[2</w:t>
-      </w:r>
-      <w:r>
-        <w:t>]</w:t>
-      </w:r>
-    </w:p>
-    <w:p>
-      <w:pPr>
-        <w:pStyle w:val="Heading3"/>
-      </w:pPr>
-      <w:bookmarkStart w:id="53" w:name="_Toc92053559"/>
-      <w:bookmarkStart w:id="54" w:name="_Toc92224295"/>
-      <w:r>
-        <w:t>ReduxJs</w:t>
+      <w:bookmarkStart w:id="53" w:name="_Toc92053558"/>
+      <w:bookmarkStart w:id="54" w:name="_Toc92258868"/>
+      <w:r>
+        <w:t xml:space="preserve">Thư viện </w:t>
+      </w:r>
+      <w:proofErr w:type="spellStart"/>
+      <w:r>
+        <w:t>ReactJs</w:t>
       </w:r>
       <w:bookmarkEnd w:id="53"/>
       <w:bookmarkEnd w:id="54"/>
-    </w:p>
-    <w:p>
+      <w:proofErr w:type="spellEnd"/>
+    </w:p>
+    <w:p>
+      <w:pPr>
+        <w:rPr>
+          <w:rFonts w:cs="Times New Roman"/>
+        </w:rPr>
+      </w:pPr>
       <w:r>
         <w:tab/>
       </w:r>
       <w:r>
         <w:tab/>
       </w:r>
+      <w:proofErr w:type="spellStart"/>
+      <w:r>
+        <w:rPr>
+          <w:b/>
+        </w:rPr>
+        <w:t>ReactJS</w:t>
+      </w:r>
+      <w:proofErr w:type="spellEnd"/>
+      <w:r>
+        <w:t> là một thư viện JavaScript có tính hiệu quả và linh hoạt để xây dựng các thành phần giao diện người dùng (UI) có thể sử dụng lại. </w:t>
+      </w:r>
+      <w:proofErr w:type="spellStart"/>
+      <w:r>
+        <w:rPr>
+          <w:b/>
+        </w:rPr>
+        <w:t>ReactJS</w:t>
+      </w:r>
+      <w:proofErr w:type="spellEnd"/>
+      <w:r>
+        <w:t> giúp phân chia các UI phức tạp thành các thành phần nhỏ (</w:t>
+      </w:r>
+      <w:r>
+        <w:rPr>
+          <w:i/>
+        </w:rPr>
+        <w:t>được gọi là component</w:t>
+      </w:r>
+      <w:r>
+        <w:t xml:space="preserve">). Nó được tạo ra bởi Jordan </w:t>
+      </w:r>
+      <w:proofErr w:type="spellStart"/>
+      <w:r>
+        <w:t>Walke</w:t>
+      </w:r>
+      <w:proofErr w:type="spellEnd"/>
+      <w:r>
+        <w:t>, một kỹ sư phần mềm tại Facebook. </w:t>
+      </w:r>
+      <w:proofErr w:type="spellStart"/>
+      <w:r>
+        <w:rPr>
+          <w:b/>
+        </w:rPr>
+        <w:t>ReactJS</w:t>
+      </w:r>
+      <w:proofErr w:type="spellEnd"/>
+      <w:r>
+        <w:t> ban đầu được phát triển và duy trì bởi Facebook và sau đó được sử dụng trong các sản phẩm của mình như </w:t>
+      </w:r>
+      <w:r>
+        <w:t>WhatsApp &amp; Instagram</w:t>
+      </w:r>
+      <w:r>
+        <w:t>.</w:t>
+      </w:r>
+    </w:p>
+    <w:p>
+      <w:r>
+        <w:tab/>
+      </w:r>
+      <w:r>
+        <w:tab/>
+      </w:r>
+      <w:proofErr w:type="spellStart"/>
+      <w:r>
+        <w:rPr>
+          <w:b/>
+        </w:rPr>
+        <w:t>ReactJS</w:t>
+      </w:r>
+      <w:proofErr w:type="spellEnd"/>
+      <w:r>
+        <w:t xml:space="preserve"> được dùng để xây dựng các ứng dụng [</w:t>
+      </w:r>
+      <w:r>
+        <w:rPr>
+          <w:i/>
+        </w:rPr>
+        <w:t>single page application</w:t>
+      </w:r>
+      <w:r>
+        <w:t xml:space="preserve">] </w:t>
+      </w:r>
+      <w:r>
+        <w:rPr>
+          <w:b/>
+        </w:rPr>
+        <w:t>(SPA)</w:t>
+      </w:r>
+      <w:r>
+        <w:t xml:space="preserve">. Một trong những điểm hấp dẫn của </w:t>
+      </w:r>
+      <w:proofErr w:type="spellStart"/>
+      <w:r>
+        <w:t>ReacJS</w:t>
+      </w:r>
+      <w:proofErr w:type="spellEnd"/>
+      <w:r>
+        <w:t xml:space="preserve"> là nó không chỉ được xây dựng bên phía clients mà còn sử dụng được bên phía </w:t>
+      </w:r>
+      <w:proofErr w:type="gramStart"/>
+      <w:r>
+        <w:t>server.</w:t>
+      </w:r>
+      <w:r>
+        <w:t>[</w:t>
+      </w:r>
+      <w:proofErr w:type="gramEnd"/>
+      <w:r>
+        <w:t>2</w:t>
+      </w:r>
+      <w:r>
+        <w:t>]</w:t>
+      </w:r>
+    </w:p>
+    <w:p>
+      <w:pPr>
+        <w:pStyle w:val="Heading3"/>
+      </w:pPr>
+      <w:bookmarkStart w:id="55" w:name="_Toc92053559"/>
+      <w:bookmarkStart w:id="56" w:name="_Toc92258869"/>
+      <w:proofErr w:type="spellStart"/>
+      <w:r>
+        <w:t>ReduxJs</w:t>
+      </w:r>
+      <w:bookmarkEnd w:id="55"/>
+      <w:bookmarkEnd w:id="56"/>
+      <w:proofErr w:type="spellEnd"/>
+    </w:p>
+    <w:p>
+      <w:r>
+        <w:tab/>
+      </w:r>
+      <w:r>
+        <w:tab/>
+      </w:r>
+      <w:proofErr w:type="spellStart"/>
       <w:r>
         <w:t>ReduxJ</w:t>
       </w:r>
       <w:r>
-        <w:t>s là một thư viện JavaS</w:t>
+        <w:t>s</w:t>
+      </w:r>
+      <w:proofErr w:type="spellEnd"/>
+      <w:r>
+        <w:t xml:space="preserve"> là một thư viện JavaS</w:t>
       </w:r>
       <w:r>
         <w:t>cript giúp tạo ra thành một lớp quản lý trạng thái của ứng dụng.</w:t>
@@ -8386,23 +8978,31 @@
         </w:rPr>
         <w:tab/>
       </w:r>
+      <w:proofErr w:type="spellStart"/>
       <w:r>
         <w:rPr>
           <w:color w:val="1B1B1B"/>
         </w:rPr>
-        <w:t>Redux được xây dựng dựa trên nền tảng tư tưởng của ngôn ngữ Elm và kiến trúc Flux do Facebook giới thiệu.</w:t>
-      </w:r>
-    </w:p>
-    <w:p>
-      <w:pPr>
+        <w:t>Redux</w:t>
+      </w:r>
+      <w:proofErr w:type="spellEnd"/>
+      <w:r>
         <w:rPr>
           <w:color w:val="1B1B1B"/>
         </w:rPr>
-      </w:pPr>
-      <w:r>
+        <w:t xml:space="preserve"> được xây dựng dựa trên nền tảng tư tưởng của ngôn ngữ Elm và kiến trúc Flux do Facebook giới thiệu.</w:t>
+      </w:r>
+    </w:p>
+    <w:p>
+      <w:pPr>
         <w:rPr>
           <w:color w:val="1B1B1B"/>
         </w:rPr>
+      </w:pPr>
+      <w:r>
+        <w:rPr>
+          <w:color w:val="1B1B1B"/>
+        </w:rPr>
         <w:tab/>
       </w:r>
       <w:r>
@@ -8415,12 +9015,68 @@
         <w:rPr>
           <w:color w:val="1B1B1B"/>
         </w:rPr>
-        <w:t>Do vậy Redux thường là bộ đôi kết hợp hoàn hảo với React. Tuy nhiên hoàn toàn có thể sử dụng với các framework khác như Angular, Angular2, Backbone, Falcor, Deku.</w:t>
-      </w:r>
+        <w:t xml:space="preserve">Do vậy </w:t>
+      </w:r>
+      <w:proofErr w:type="spellStart"/>
       <w:r>
         <w:rPr>
           <w:color w:val="1B1B1B"/>
         </w:rPr>
+        <w:t>Redux</w:t>
+      </w:r>
+      <w:proofErr w:type="spellEnd"/>
+      <w:r>
+        <w:rPr>
+          <w:color w:val="1B1B1B"/>
+        </w:rPr>
+        <w:t xml:space="preserve"> thường là bộ đôi kết hợp hoàn hảo với React. Tuy nhiên hoàn toàn có thể sử dụng với các framework khác như Angular, </w:t>
+      </w:r>
+      <w:proofErr w:type="spellStart"/>
+      <w:r>
+        <w:rPr>
+          <w:color w:val="1B1B1B"/>
+        </w:rPr>
+        <w:t>Angular2</w:t>
+      </w:r>
+      <w:proofErr w:type="spellEnd"/>
+      <w:r>
+        <w:rPr>
+          <w:color w:val="1B1B1B"/>
+        </w:rPr>
+        <w:t xml:space="preserve">, Backbone, </w:t>
+      </w:r>
+      <w:proofErr w:type="spellStart"/>
+      <w:r>
+        <w:rPr>
+          <w:color w:val="1B1B1B"/>
+        </w:rPr>
+        <w:t>Falcor</w:t>
+      </w:r>
+      <w:proofErr w:type="spellEnd"/>
+      <w:r>
+        <w:rPr>
+          <w:color w:val="1B1B1B"/>
+        </w:rPr>
+        <w:t xml:space="preserve">, </w:t>
+      </w:r>
+      <w:proofErr w:type="spellStart"/>
+      <w:r>
+        <w:rPr>
+          <w:color w:val="1B1B1B"/>
+        </w:rPr>
+        <w:t>Deku</w:t>
+      </w:r>
+      <w:proofErr w:type="spellEnd"/>
+      <w:r>
+        <w:rPr>
+          <w:color w:val="1B1B1B"/>
+        </w:rPr>
+        <w:t>.</w:t>
+      </w:r>
+      <w:r>
+        <w:rPr>
+          <w:color w:val="1B1B1B"/>
+        </w:rPr>
         <w:t xml:space="preserve"> </w:t>
       </w:r>
       <w:r>
@@ -8440,13 +9096,13 @@
       <w:pPr>
         <w:pStyle w:val="Heading3"/>
       </w:pPr>
-      <w:bookmarkStart w:id="55" w:name="_Toc92053560"/>
-      <w:bookmarkStart w:id="56" w:name="_Toc92224296"/>
+      <w:bookmarkStart w:id="57" w:name="_Toc92053560"/>
+      <w:bookmarkStart w:id="58" w:name="_Toc92258870"/>
       <w:r>
         <w:t>Material-UI</w:t>
       </w:r>
-      <w:bookmarkEnd w:id="55"/>
-      <w:bookmarkEnd w:id="56"/>
+      <w:bookmarkEnd w:id="57"/>
+      <w:bookmarkEnd w:id="58"/>
     </w:p>
     <w:p>
       <w:r>
@@ -8479,29 +9135,29 @@
       <w:pPr>
         <w:pStyle w:val="Heading1"/>
       </w:pPr>
-      <w:bookmarkStart w:id="57" w:name="_Toc92053561"/>
-      <w:bookmarkStart w:id="58" w:name="_Toc92224297"/>
+      <w:bookmarkStart w:id="59" w:name="_Toc92053561"/>
+      <w:bookmarkStart w:id="60" w:name="_Toc92258871"/>
       <w:r>
         <w:lastRenderedPageBreak/>
         <w:t>NHẬN XÉT, ĐÁNH GIÁ THỰC TRẠNG</w:t>
       </w:r>
-      <w:bookmarkEnd w:id="57"/>
-      <w:bookmarkEnd w:id="58"/>
-      <w:r>
-        <w:t xml:space="preserve"> </w:t>
-      </w:r>
-    </w:p>
-    <w:p>
-      <w:pPr>
-        <w:pStyle w:val="Heading2"/>
-      </w:pPr>
-      <w:bookmarkStart w:id="59" w:name="_Toc92053562"/>
-      <w:bookmarkStart w:id="60" w:name="_Toc92224298"/>
-      <w:r>
-        <w:t>Các nhận xét, đánh giá thực trạng của quá trình làm việc.</w:t>
-      </w:r>
       <w:bookmarkEnd w:id="59"/>
       <w:bookmarkEnd w:id="60"/>
+      <w:r>
+        <w:t xml:space="preserve"> </w:t>
+      </w:r>
+    </w:p>
+    <w:p>
+      <w:pPr>
+        <w:pStyle w:val="Heading2"/>
+      </w:pPr>
+      <w:bookmarkStart w:id="61" w:name="_Toc92053562"/>
+      <w:bookmarkStart w:id="62" w:name="_Toc92258872"/>
+      <w:r>
+        <w:t>Các nhận xét, đánh giá thực trạng của quá trình làm việc.</w:t>
+      </w:r>
+      <w:bookmarkEnd w:id="61"/>
+      <w:bookmarkEnd w:id="62"/>
     </w:p>
     <w:p>
       <w:pPr>
@@ -8567,13 +9223,13 @@
       <w:pPr>
         <w:pStyle w:val="Heading2"/>
       </w:pPr>
-      <w:bookmarkStart w:id="61" w:name="_Toc92053563"/>
-      <w:bookmarkStart w:id="62" w:name="_Toc92224299"/>
+      <w:bookmarkStart w:id="63" w:name="_Toc92053563"/>
+      <w:bookmarkStart w:id="64" w:name="_Toc92258873"/>
       <w:r>
         <w:t>Thuận lợi</w:t>
       </w:r>
-      <w:bookmarkEnd w:id="61"/>
-      <w:bookmarkEnd w:id="62"/>
+      <w:bookmarkEnd w:id="63"/>
+      <w:bookmarkEnd w:id="64"/>
     </w:p>
     <w:p>
       <w:pPr>
@@ -8627,13 +9283,13 @@
       <w:pPr>
         <w:pStyle w:val="Heading2"/>
       </w:pPr>
-      <w:bookmarkStart w:id="63" w:name="_Toc92053564"/>
-      <w:bookmarkStart w:id="64" w:name="_Toc92224300"/>
+      <w:bookmarkStart w:id="65" w:name="_Toc92053564"/>
+      <w:bookmarkStart w:id="66" w:name="_Toc92258874"/>
       <w:r>
         <w:t>Khó khăn</w:t>
       </w:r>
-      <w:bookmarkEnd w:id="63"/>
-      <w:bookmarkEnd w:id="64"/>
+      <w:bookmarkEnd w:id="65"/>
+      <w:bookmarkEnd w:id="66"/>
     </w:p>
     <w:p>
       <w:pPr>
@@ -8684,34 +9340,34 @@
       <w:pPr>
         <w:pStyle w:val="Heading1"/>
       </w:pPr>
-      <w:bookmarkStart w:id="65" w:name="_Toc92053565"/>
-      <w:bookmarkStart w:id="66" w:name="_Toc92224301"/>
+      <w:bookmarkStart w:id="67" w:name="_Toc92053565"/>
+      <w:bookmarkStart w:id="68" w:name="_Toc92258875"/>
       <w:r>
         <w:lastRenderedPageBreak/>
         <w:t>KẾT LUẬN</w:t>
       </w:r>
-      <w:bookmarkEnd w:id="65"/>
-      <w:bookmarkEnd w:id="66"/>
-    </w:p>
-    <w:p>
-      <w:r>
-        <w:tab/>
-      </w:r>
-      <w:r>
-        <w:t>Sau hai tháng thực tập thì em nhận thấy môi trường làm việc ở công ty có rất nhiều điều cần phải học, những kiến thức học được ở trường làm nền tảng cơ bản cho những kiến thức và công nghệ mới trong công ty</w:t>
-      </w:r>
-    </w:p>
-    <w:p>
-      <w:pPr>
-        <w:pStyle w:val="Heading2"/>
-      </w:pPr>
-      <w:bookmarkStart w:id="67" w:name="_Toc92053566"/>
-      <w:bookmarkStart w:id="68" w:name="_Toc92224302"/>
-      <w:r>
-        <w:t>Những kiến thức được học ở trường có thể áp dụng vào công việc</w:t>
-      </w:r>
       <w:bookmarkEnd w:id="67"/>
       <w:bookmarkEnd w:id="68"/>
+    </w:p>
+    <w:p>
+      <w:r>
+        <w:tab/>
+      </w:r>
+      <w:r>
+        <w:t>Sau hai tháng thực tập thì em nhận thấy môi trường làm việc ở công ty có rất nhiều điều cần phải học, những kiến thức học được ở trường làm nền tảng cơ bản cho những kiến thức và công nghệ mới trong công ty</w:t>
+      </w:r>
+    </w:p>
+    <w:p>
+      <w:pPr>
+        <w:pStyle w:val="Heading2"/>
+      </w:pPr>
+      <w:bookmarkStart w:id="69" w:name="_Toc92053566"/>
+      <w:bookmarkStart w:id="70" w:name="_Toc92258876"/>
+      <w:r>
+        <w:t>Những kiến thức được học ở trường có thể áp dụng vào công việc</w:t>
+      </w:r>
+      <w:bookmarkEnd w:id="69"/>
+      <w:bookmarkEnd w:id="70"/>
     </w:p>
     <w:p>
       <w:pPr>
@@ -8722,7 +9378,15 @@
         </w:numPr>
       </w:pPr>
       <w:r>
-        <w:t>Kiến thức về HTML/CSS căn bản</w:t>
+        <w:t>Kiến thức về HTML/</w:t>
+      </w:r>
+      <w:proofErr w:type="spellStart"/>
+      <w:r>
+        <w:t>CSS</w:t>
+      </w:r>
+      <w:proofErr w:type="spellEnd"/>
+      <w:r>
+        <w:t xml:space="preserve"> căn bản</w:t>
       </w:r>
     </w:p>
     <w:p>
@@ -8759,13 +9423,13 @@
       <w:pPr>
         <w:pStyle w:val="Heading2"/>
       </w:pPr>
-      <w:bookmarkStart w:id="69" w:name="_Toc92053567"/>
-      <w:bookmarkStart w:id="70" w:name="_Toc92224303"/>
+      <w:bookmarkStart w:id="71" w:name="_Toc92053567"/>
+      <w:bookmarkStart w:id="72" w:name="_Toc92258877"/>
       <w:r>
         <w:t>Những kỹ năng học được trong quá trình thực tập</w:t>
       </w:r>
-      <w:bookmarkEnd w:id="69"/>
-      <w:bookmarkEnd w:id="70"/>
+      <w:bookmarkEnd w:id="71"/>
+      <w:bookmarkEnd w:id="72"/>
     </w:p>
     <w:p>
       <w:pPr>
@@ -8818,7 +9482,15 @@
         </w:numPr>
       </w:pPr>
       <w:r>
-        <w:t>Học thêm được thư viện ReactJs trong xây dựng web app</w:t>
+        <w:t xml:space="preserve">Học thêm được thư viện </w:t>
+      </w:r>
+      <w:proofErr w:type="spellStart"/>
+      <w:r>
+        <w:t>ReactJs</w:t>
+      </w:r>
+      <w:proofErr w:type="spellEnd"/>
+      <w:r>
+        <w:t xml:space="preserve"> trong xây dựng web app</w:t>
       </w:r>
     </w:p>
     <w:p>
@@ -8849,13 +9521,13 @@
       <w:pPr>
         <w:pStyle w:val="Heading2"/>
       </w:pPr>
-      <w:bookmarkStart w:id="71" w:name="_Toc92053568"/>
-      <w:bookmarkStart w:id="72" w:name="_Toc92224304"/>
+      <w:bookmarkStart w:id="73" w:name="_Toc92053568"/>
+      <w:bookmarkStart w:id="74" w:name="_Toc92258878"/>
       <w:r>
         <w:t>Những kỹ năng cần học thêm</w:t>
       </w:r>
-      <w:bookmarkEnd w:id="71"/>
-      <w:bookmarkEnd w:id="72"/>
+      <w:bookmarkEnd w:id="73"/>
+      <w:bookmarkEnd w:id="74"/>
     </w:p>
     <w:p>
       <w:pPr>
@@ -8880,8 +9552,6 @@
       <w:r>
         <w:t>Rèn luyện tiếng anh cho việc đọc tài liệu</w:t>
       </w:r>
-      <w:bookmarkStart w:id="73" w:name="_GoBack"/>
-      <w:bookmarkEnd w:id="73"/>
     </w:p>
     <w:p>
       <w:pPr>
@@ -8907,14 +9577,14 @@
         </w:numPr>
         <w:jc w:val="center"/>
       </w:pPr>
-      <w:bookmarkStart w:id="74" w:name="_Toc92053569"/>
-      <w:bookmarkStart w:id="75" w:name="_Toc92224305"/>
+      <w:bookmarkStart w:id="75" w:name="_Toc92053569"/>
+      <w:bookmarkStart w:id="76" w:name="_Toc92258879"/>
       <w:r>
         <w:lastRenderedPageBreak/>
         <w:t>TÀI LIỆU THAM KHẢO</w:t>
       </w:r>
-      <w:bookmarkEnd w:id="74"/>
       <w:bookmarkEnd w:id="75"/>
+      <w:bookmarkEnd w:id="76"/>
     </w:p>
     <w:tbl>
       <w:tblPr>
@@ -8979,7 +9649,23 @@
                 <w:rFonts w:cs="Times New Roman"/>
                 <w:szCs w:val="26"/>
               </w:rPr>
-              <w:t>https://thietkewebaio.com/single-page-application-la-gi/</w:t>
+              <w:t>https://</w:t>
+            </w:r>
+            <w:proofErr w:type="spellStart"/>
+            <w:r>
+              <w:rPr>
+                <w:rFonts w:cs="Times New Roman"/>
+                <w:szCs w:val="26"/>
+              </w:rPr>
+              <w:t>thietkewebaio.com</w:t>
+            </w:r>
+            <w:proofErr w:type="spellEnd"/>
+            <w:r>
+              <w:rPr>
+                <w:rFonts w:cs="Times New Roman"/>
+                <w:szCs w:val="26"/>
+              </w:rPr>
+              <w:t>/single-page-application-la-gi/</w:t>
             </w:r>
           </w:p>
         </w:tc>
@@ -9401,7 +10087,7 @@
           <w:rPr>
             <w:noProof/>
           </w:rPr>
-          <w:t>14</w:t>
+          <w:t>4</w:t>
         </w:r>
         <w:r>
           <w:rPr>
@@ -13418,6 +14104,7 @@
   <w:style w:type="character" w:default="1" w:styleId="DefaultParagraphFont">
     <w:name w:val="Default Paragraph Font"/>
     <w:uiPriority w:val="1"/>
+    <w:semiHidden/>
     <w:unhideWhenUsed/>
   </w:style>
   <w:style w:type="table" w:default="1" w:styleId="TableNormal">
@@ -14235,7 +14922,7 @@
 </file>
 
 <file path=customXml/itemProps1.xml><?xml version="1.0" encoding="utf-8"?>
-<ds:datastoreItem xmlns:ds="http://schemas.openxmlformats.org/officeDocument/2006/customXml" ds:itemID="{5AB2FA4F-27A0-4033-B80D-698D902573A1}">
+<ds:datastoreItem xmlns:ds="http://schemas.openxmlformats.org/officeDocument/2006/customXml" ds:itemID="{E451D8FD-B998-4B19-B0F4-F5F5A872AB36}">
   <ds:schemaRefs>
     <ds:schemaRef ds:uri="http://schemas.openxmlformats.org/officeDocument/2006/bibliography"/>
   </ds:schemaRefs>

</xml_diff>